<commit_message>
Did some more research
</commit_message>
<xml_diff>
--- a/Report.docx
+++ b/Report.docx
@@ -19,52 +19,1467 @@
         <w:t>Problem</w:t>
       </w:r>
     </w:p>
+    <w:p>
+      <w:r>
+        <w:t>Find the best algorithm to determine if a graph is connected or not for both directed an undirected graph.</w:t>
+      </w:r>
+    </w:p>
+    <w:p>
+      <w:pPr>
+        <w:pStyle w:val="Heading1"/>
+      </w:pPr>
+      <w:r>
+        <w:t>Possible Algorithms</w:t>
+      </w:r>
+    </w:p>
+    <w:p>
+      <w:r>
+        <w:t>For each type of graph (directed and undirected) similar yet different algorithms need to be employed in order to ensure the analysis is complete and correct.</w:t>
+      </w:r>
+    </w:p>
+    <w:p>
+      <w:pPr>
+        <w:pStyle w:val="Heading2"/>
+      </w:pPr>
+      <w:r>
+        <w:t>Undirected Graphs</w:t>
+      </w:r>
+    </w:p>
+    <w:p>
+      <w:r>
+        <w:t>For undirected graphs, if there is a path between two nodes A and B then there is also a path between B and A, thus each combination of paths only needs to be explored in one direction. Thus, the following algorithm can be employed using some type of pathfinding algorithm in the inner loop:</w:t>
+      </w:r>
+    </w:p>
+    <w:p>
+      <w:pPr>
+        <w:pStyle w:val="NoSpacing"/>
+      </w:pPr>
+      <w:r>
+        <w:t>for i from 0 to n:</w:t>
+      </w:r>
+    </w:p>
+    <w:p>
+      <w:pPr>
+        <w:pStyle w:val="NoSpacing"/>
+        <w:ind w:left="720"/>
+      </w:pPr>
+      <w:r>
+        <w:t>for j from i + 1 to n:</w:t>
+      </w:r>
+    </w:p>
+    <w:p>
+      <w:pPr>
+        <w:pStyle w:val="NoSpacing"/>
+        <w:ind w:left="1440"/>
+      </w:pPr>
+      <w:r>
+        <w:t>if path does not exist between nodes i and j:</w:t>
+      </w:r>
+    </w:p>
+    <w:p>
+      <w:pPr>
+        <w:pStyle w:val="NoSpacing"/>
+        <w:ind w:left="2160"/>
+      </w:pPr>
+      <w:r>
+        <w:t>return false</w:t>
+      </w:r>
+    </w:p>
+    <w:p>
+      <w:r>
+        <w:t>return true</w:t>
+      </w:r>
+    </w:p>
+    <w:p>
+      <w:r>
+        <w:t>With this rough algorithm in place the next step is to find the most appropriate pathfinding algorithm for the given task. There are two main pathfinding algorithms that can be used in this scenario.</w:t>
+      </w:r>
+    </w:p>
+    <w:p>
+      <w:pPr>
+        <w:pStyle w:val="Heading3"/>
+      </w:pPr>
+      <w:r>
+        <w:t>Breadth-First Search</w:t>
+      </w:r>
+    </w:p>
+    <w:p>
+      <w:r>
+        <w:t xml:space="preserve">Breadth-First Search is an algorithm that explores a graph from a given node by exploring all the nodes adjacent to itself and then running that same algorithm recursively </w:t>
+      </w:r>
+      <w:r>
+        <w:t>until its destination has been found</w:t>
+      </w:r>
+      <w:r>
+        <w:t>.</w:t>
+      </w:r>
+      <w:r>
+        <w:t xml:space="preserve"> Breadth-First Search is known to always find the optimal path exists. The algorithm is usually employed as follows:</w:t>
+      </w:r>
+      <w:r>
+        <w:rPr>
+          <w:rStyle w:val="FootnoteReference"/>
+        </w:rPr>
+        <w:footnoteReference w:id="1"/>
+      </w:r>
+    </w:p>
+    <w:p>
+      <w:pPr>
+        <w:pStyle w:val="HTMLPreformatted"/>
+        <w:pBdr>
+          <w:top w:val="single" w:sz="6" w:space="8" w:color="CCCCCC"/>
+          <w:left w:val="single" w:sz="6" w:space="8" w:color="CCCCCC"/>
+          <w:bottom w:val="single" w:sz="6" w:space="8" w:color="CCCCCC"/>
+          <w:right w:val="single" w:sz="6" w:space="8" w:color="CCCCCC"/>
+        </w:pBdr>
+        <w:shd w:val="clear" w:color="auto" w:fill="F8F8F8"/>
+        <w:rPr>
+          <w:rStyle w:val="pln"/>
+          <w:color w:val="252C33"/>
+        </w:rPr>
+      </w:pPr>
+      <w:r>
+        <w:rPr>
+          <w:rStyle w:val="pln"/>
+          <w:color w:val="252C33"/>
+        </w:rPr>
+        <w:t xml:space="preserve">BFS </w:t>
+      </w:r>
+      <w:r>
+        <w:rPr>
+          <w:rStyle w:val="pun"/>
+          <w:color w:val="666600"/>
+        </w:rPr>
+        <w:t>(</w:t>
+      </w:r>
+      <w:r>
+        <w:rPr>
+          <w:rStyle w:val="pln"/>
+          <w:color w:val="252C33"/>
+        </w:rPr>
+        <w:t>G</w:t>
+      </w:r>
+      <w:r>
+        <w:rPr>
+          <w:rStyle w:val="pun"/>
+          <w:color w:val="666600"/>
+        </w:rPr>
+        <w:t>,</w:t>
+      </w:r>
+      <w:r>
+        <w:rPr>
+          <w:rStyle w:val="pln"/>
+          <w:color w:val="252C33"/>
+        </w:rPr>
+        <w:t xml:space="preserve"> s</w:t>
+      </w:r>
+      <w:r>
+        <w:rPr>
+          <w:rStyle w:val="pun"/>
+          <w:color w:val="666600"/>
+        </w:rPr>
+        <w:t>)</w:t>
+      </w:r>
+      <w:r>
+        <w:rPr>
+          <w:rStyle w:val="pln"/>
+          <w:color w:val="252C33"/>
+        </w:rPr>
+        <w:t xml:space="preserve">                   </w:t>
+      </w:r>
+    </w:p>
+    <w:p>
+      <w:pPr>
+        <w:pStyle w:val="HTMLPreformatted"/>
+        <w:pBdr>
+          <w:top w:val="single" w:sz="6" w:space="8" w:color="CCCCCC"/>
+          <w:left w:val="single" w:sz="6" w:space="8" w:color="CCCCCC"/>
+          <w:bottom w:val="single" w:sz="6" w:space="8" w:color="CCCCCC"/>
+          <w:right w:val="single" w:sz="6" w:space="8" w:color="CCCCCC"/>
+        </w:pBdr>
+        <w:shd w:val="clear" w:color="auto" w:fill="F8F8F8"/>
+        <w:rPr>
+          <w:rStyle w:val="pln"/>
+          <w:color w:val="252C33"/>
+        </w:rPr>
+      </w:pPr>
+      <w:r>
+        <w:rPr>
+          <w:rStyle w:val="pln"/>
+          <w:color w:val="252C33"/>
+        </w:rPr>
+        <w:t xml:space="preserve">      </w:t>
+      </w:r>
+      <w:r>
+        <w:rPr>
+          <w:rStyle w:val="kwd"/>
+          <w:color w:val="000088"/>
+        </w:rPr>
+        <w:t>let</w:t>
+      </w:r>
+      <w:r>
+        <w:rPr>
+          <w:rStyle w:val="pln"/>
+          <w:color w:val="252C33"/>
+        </w:rPr>
+        <w:t xml:space="preserve"> Q be queue</w:t>
+      </w:r>
+      <w:r>
+        <w:rPr>
+          <w:rStyle w:val="pun"/>
+          <w:color w:val="666600"/>
+        </w:rPr>
+        <w:t>.</w:t>
+      </w:r>
+    </w:p>
+    <w:p>
+      <w:pPr>
+        <w:pStyle w:val="HTMLPreformatted"/>
+        <w:pBdr>
+          <w:top w:val="single" w:sz="6" w:space="8" w:color="CCCCCC"/>
+          <w:left w:val="single" w:sz="6" w:space="8" w:color="CCCCCC"/>
+          <w:bottom w:val="single" w:sz="6" w:space="8" w:color="CCCCCC"/>
+          <w:right w:val="single" w:sz="6" w:space="8" w:color="CCCCCC"/>
+        </w:pBdr>
+        <w:shd w:val="clear" w:color="auto" w:fill="F8F8F8"/>
+        <w:rPr>
+          <w:rStyle w:val="pln"/>
+          <w:color w:val="252C33"/>
+        </w:rPr>
+      </w:pPr>
+      <w:r>
+        <w:rPr>
+          <w:rStyle w:val="pln"/>
+          <w:color w:val="252C33"/>
+        </w:rPr>
+        <w:t xml:space="preserve">      Q</w:t>
+      </w:r>
+      <w:r>
+        <w:rPr>
+          <w:rStyle w:val="pun"/>
+          <w:color w:val="666600"/>
+        </w:rPr>
+        <w:t>.</w:t>
+      </w:r>
+      <w:r>
+        <w:rPr>
+          <w:rStyle w:val="pln"/>
+          <w:color w:val="252C33"/>
+        </w:rPr>
+        <w:t>enqueue</w:t>
+      </w:r>
+      <w:r>
+        <w:rPr>
+          <w:rStyle w:val="pun"/>
+          <w:color w:val="666600"/>
+        </w:rPr>
+        <w:t>(</w:t>
+      </w:r>
+      <w:r>
+        <w:rPr>
+          <w:rStyle w:val="pln"/>
+          <w:color w:val="252C33"/>
+        </w:rPr>
+        <w:t xml:space="preserve"> s </w:t>
+      </w:r>
+      <w:r>
+        <w:rPr>
+          <w:rStyle w:val="pun"/>
+          <w:color w:val="666600"/>
+        </w:rPr>
+        <w:t>)</w:t>
+      </w:r>
+      <w:r>
+        <w:rPr>
+          <w:rStyle w:val="pln"/>
+          <w:color w:val="252C33"/>
+        </w:rPr>
+        <w:t xml:space="preserve"> </w:t>
+      </w:r>
+    </w:p>
+    <w:p>
+      <w:pPr>
+        <w:pStyle w:val="HTMLPreformatted"/>
+        <w:pBdr>
+          <w:top w:val="single" w:sz="6" w:space="8" w:color="CCCCCC"/>
+          <w:left w:val="single" w:sz="6" w:space="8" w:color="CCCCCC"/>
+          <w:bottom w:val="single" w:sz="6" w:space="8" w:color="CCCCCC"/>
+          <w:right w:val="single" w:sz="6" w:space="8" w:color="CCCCCC"/>
+        </w:pBdr>
+        <w:shd w:val="clear" w:color="auto" w:fill="F8F8F8"/>
+        <w:rPr>
+          <w:rStyle w:val="pln"/>
+          <w:color w:val="252C33"/>
+        </w:rPr>
+      </w:pPr>
+      <w:r>
+        <w:rPr>
+          <w:rStyle w:val="pln"/>
+          <w:color w:val="252C33"/>
+        </w:rPr>
+        <w:t xml:space="preserve">      mark s </w:t>
+      </w:r>
+      <w:r>
+        <w:rPr>
+          <w:rStyle w:val="kwd"/>
+          <w:color w:val="000088"/>
+        </w:rPr>
+        <w:t>as</w:t>
+      </w:r>
+      <w:r>
+        <w:rPr>
+          <w:rStyle w:val="pln"/>
+          <w:color w:val="252C33"/>
+        </w:rPr>
+        <w:t xml:space="preserve"> visited</w:t>
+      </w:r>
+      <w:r>
+        <w:rPr>
+          <w:rStyle w:val="pun"/>
+          <w:color w:val="666600"/>
+        </w:rPr>
+        <w:t>.</w:t>
+      </w:r>
+    </w:p>
+    <w:p>
+      <w:pPr>
+        <w:pStyle w:val="HTMLPreformatted"/>
+        <w:pBdr>
+          <w:top w:val="single" w:sz="6" w:space="8" w:color="CCCCCC"/>
+          <w:left w:val="single" w:sz="6" w:space="8" w:color="CCCCCC"/>
+          <w:bottom w:val="single" w:sz="6" w:space="8" w:color="CCCCCC"/>
+          <w:right w:val="single" w:sz="6" w:space="8" w:color="CCCCCC"/>
+        </w:pBdr>
+        <w:shd w:val="clear" w:color="auto" w:fill="F8F8F8"/>
+        <w:rPr>
+          <w:rStyle w:val="pln"/>
+          <w:color w:val="252C33"/>
+        </w:rPr>
+      </w:pPr>
+      <w:r>
+        <w:rPr>
+          <w:rStyle w:val="pln"/>
+          <w:color w:val="252C33"/>
+        </w:rPr>
+        <w:t xml:space="preserve">      </w:t>
+      </w:r>
+      <w:r>
+        <w:rPr>
+          <w:rStyle w:val="kwd"/>
+          <w:color w:val="000088"/>
+        </w:rPr>
+        <w:t>while</w:t>
+      </w:r>
+      <w:r>
+        <w:rPr>
+          <w:rStyle w:val="pln"/>
+          <w:color w:val="252C33"/>
+        </w:rPr>
+        <w:t xml:space="preserve"> </w:t>
+      </w:r>
+      <w:r>
+        <w:rPr>
+          <w:rStyle w:val="pun"/>
+          <w:color w:val="666600"/>
+        </w:rPr>
+        <w:t>(</w:t>
+      </w:r>
+      <w:r>
+        <w:rPr>
+          <w:rStyle w:val="pln"/>
+          <w:color w:val="252C33"/>
+        </w:rPr>
+        <w:t xml:space="preserve"> Q </w:t>
+      </w:r>
+      <w:r>
+        <w:rPr>
+          <w:rStyle w:val="kwd"/>
+          <w:color w:val="000088"/>
+        </w:rPr>
+        <w:t>is</w:t>
+      </w:r>
+      <w:r>
+        <w:rPr>
+          <w:rStyle w:val="pln"/>
+          <w:color w:val="252C33"/>
+        </w:rPr>
+        <w:t xml:space="preserve"> </w:t>
+      </w:r>
+      <w:r>
+        <w:rPr>
+          <w:rStyle w:val="kwd"/>
+          <w:color w:val="000088"/>
+        </w:rPr>
+        <w:t>not</w:t>
+      </w:r>
+      <w:r>
+        <w:rPr>
+          <w:rStyle w:val="pln"/>
+          <w:color w:val="252C33"/>
+        </w:rPr>
+        <w:t xml:space="preserve"> empty</w:t>
+      </w:r>
+      <w:r>
+        <w:rPr>
+          <w:rStyle w:val="pun"/>
+          <w:color w:val="666600"/>
+        </w:rPr>
+        <w:t>)</w:t>
+      </w:r>
+    </w:p>
+    <w:p>
+      <w:pPr>
+        <w:pStyle w:val="HTMLPreformatted"/>
+        <w:pBdr>
+          <w:top w:val="single" w:sz="6" w:space="8" w:color="CCCCCC"/>
+          <w:left w:val="single" w:sz="6" w:space="8" w:color="CCCCCC"/>
+          <w:bottom w:val="single" w:sz="6" w:space="8" w:color="CCCCCC"/>
+          <w:right w:val="single" w:sz="6" w:space="8" w:color="CCCCCC"/>
+        </w:pBdr>
+        <w:shd w:val="clear" w:color="auto" w:fill="F8F8F8"/>
+        <w:rPr>
+          <w:rStyle w:val="pln"/>
+          <w:color w:val="252C33"/>
+        </w:rPr>
+      </w:pPr>
+      <w:r>
+        <w:rPr>
+          <w:rStyle w:val="pln"/>
+          <w:color w:val="252C33"/>
+        </w:rPr>
+        <w:t xml:space="preserve">           v  </w:t>
+      </w:r>
+      <w:r>
+        <w:rPr>
+          <w:rStyle w:val="pun"/>
+          <w:color w:val="666600"/>
+        </w:rPr>
+        <w:t>=</w:t>
+      </w:r>
+      <w:r>
+        <w:rPr>
+          <w:rStyle w:val="pln"/>
+          <w:color w:val="252C33"/>
+        </w:rPr>
+        <w:t xml:space="preserve">  Q</w:t>
+      </w:r>
+      <w:r>
+        <w:rPr>
+          <w:rStyle w:val="pun"/>
+          <w:color w:val="666600"/>
+        </w:rPr>
+        <w:t>.</w:t>
+      </w:r>
+      <w:r>
+        <w:rPr>
+          <w:rStyle w:val="pln"/>
+          <w:color w:val="252C33"/>
+        </w:rPr>
+        <w:t>dequeue</w:t>
+      </w:r>
+      <w:r>
+        <w:rPr>
+          <w:rStyle w:val="pun"/>
+          <w:color w:val="666600"/>
+        </w:rPr>
+        <w:t>(</w:t>
+      </w:r>
+      <w:r>
+        <w:rPr>
+          <w:rStyle w:val="pln"/>
+          <w:color w:val="252C33"/>
+        </w:rPr>
+        <w:t xml:space="preserve"> </w:t>
+      </w:r>
+      <w:r>
+        <w:rPr>
+          <w:rStyle w:val="pun"/>
+          <w:color w:val="666600"/>
+        </w:rPr>
+        <w:t>)</w:t>
+      </w:r>
+    </w:p>
+    <w:p>
+      <w:pPr>
+        <w:pStyle w:val="HTMLPreformatted"/>
+        <w:pBdr>
+          <w:top w:val="single" w:sz="6" w:space="8" w:color="CCCCCC"/>
+          <w:left w:val="single" w:sz="6" w:space="8" w:color="CCCCCC"/>
+          <w:bottom w:val="single" w:sz="6" w:space="8" w:color="CCCCCC"/>
+          <w:right w:val="single" w:sz="6" w:space="8" w:color="CCCCCC"/>
+        </w:pBdr>
+        <w:shd w:val="clear" w:color="auto" w:fill="F8F8F8"/>
+        <w:rPr>
+          <w:rStyle w:val="pln"/>
+          <w:color w:val="252C33"/>
+        </w:rPr>
+      </w:pPr>
+      <w:r>
+        <w:rPr>
+          <w:rStyle w:val="pln"/>
+          <w:color w:val="252C33"/>
+        </w:rPr>
+        <w:t xml:space="preserve">          </w:t>
+      </w:r>
+      <w:r>
+        <w:rPr>
+          <w:rStyle w:val="kwd"/>
+          <w:color w:val="000088"/>
+        </w:rPr>
+        <w:t>for</w:t>
+      </w:r>
+      <w:r>
+        <w:rPr>
+          <w:rStyle w:val="pln"/>
+          <w:color w:val="252C33"/>
+        </w:rPr>
+        <w:t xml:space="preserve"> all neighbours w of v </w:t>
+      </w:r>
+      <w:r>
+        <w:rPr>
+          <w:rStyle w:val="kwd"/>
+          <w:color w:val="000088"/>
+        </w:rPr>
+        <w:t>in</w:t>
+      </w:r>
+      <w:r>
+        <w:rPr>
+          <w:rStyle w:val="pln"/>
+          <w:color w:val="252C33"/>
+        </w:rPr>
+        <w:t xml:space="preserve"> </w:t>
+      </w:r>
+      <w:r>
+        <w:rPr>
+          <w:rStyle w:val="typ"/>
+          <w:color w:val="660066"/>
+        </w:rPr>
+        <w:t>Graph</w:t>
+      </w:r>
+      <w:r>
+        <w:rPr>
+          <w:rStyle w:val="pln"/>
+          <w:color w:val="252C33"/>
+        </w:rPr>
+        <w:t xml:space="preserve"> G</w:t>
+      </w:r>
+    </w:p>
+    <w:p>
+      <w:pPr>
+        <w:pStyle w:val="HTMLPreformatted"/>
+        <w:pBdr>
+          <w:top w:val="single" w:sz="6" w:space="8" w:color="CCCCCC"/>
+          <w:left w:val="single" w:sz="6" w:space="8" w:color="CCCCCC"/>
+          <w:bottom w:val="single" w:sz="6" w:space="8" w:color="CCCCCC"/>
+          <w:right w:val="single" w:sz="6" w:space="8" w:color="CCCCCC"/>
+        </w:pBdr>
+        <w:shd w:val="clear" w:color="auto" w:fill="F8F8F8"/>
+        <w:rPr>
+          <w:rStyle w:val="pln"/>
+          <w:color w:val="252C33"/>
+        </w:rPr>
+      </w:pPr>
+      <w:r>
+        <w:rPr>
+          <w:rStyle w:val="pln"/>
+          <w:color w:val="252C33"/>
+        </w:rPr>
+        <w:t xml:space="preserve">               </w:t>
+      </w:r>
+      <w:r>
+        <w:rPr>
+          <w:rStyle w:val="kwd"/>
+          <w:color w:val="000088"/>
+        </w:rPr>
+        <w:t>if</w:t>
+      </w:r>
+      <w:r>
+        <w:rPr>
+          <w:rStyle w:val="pln"/>
+          <w:color w:val="252C33"/>
+        </w:rPr>
+        <w:t xml:space="preserve"> w </w:t>
+      </w:r>
+      <w:r>
+        <w:rPr>
+          <w:rStyle w:val="kwd"/>
+          <w:color w:val="000088"/>
+        </w:rPr>
+        <w:t>is</w:t>
+      </w:r>
+      <w:r>
+        <w:rPr>
+          <w:rStyle w:val="pln"/>
+          <w:color w:val="252C33"/>
+        </w:rPr>
+        <w:t xml:space="preserve"> </w:t>
+      </w:r>
+      <w:r>
+        <w:rPr>
+          <w:rStyle w:val="kwd"/>
+          <w:color w:val="000088"/>
+        </w:rPr>
+        <w:t>not</w:t>
+      </w:r>
+      <w:r>
+        <w:rPr>
+          <w:rStyle w:val="pln"/>
+          <w:color w:val="252C33"/>
+        </w:rPr>
+        <w:t xml:space="preserve"> visited </w:t>
+      </w:r>
+    </w:p>
+    <w:p>
+      <w:pPr>
+        <w:pStyle w:val="HTMLPreformatted"/>
+        <w:pBdr>
+          <w:top w:val="single" w:sz="6" w:space="8" w:color="CCCCCC"/>
+          <w:left w:val="single" w:sz="6" w:space="8" w:color="CCCCCC"/>
+          <w:bottom w:val="single" w:sz="6" w:space="8" w:color="CCCCCC"/>
+          <w:right w:val="single" w:sz="6" w:space="8" w:color="CCCCCC"/>
+        </w:pBdr>
+        <w:shd w:val="clear" w:color="auto" w:fill="F8F8F8"/>
+        <w:rPr>
+          <w:rStyle w:val="pln"/>
+          <w:color w:val="252C33"/>
+        </w:rPr>
+      </w:pPr>
+      <w:r>
+        <w:rPr>
+          <w:rStyle w:val="pln"/>
+          <w:color w:val="252C33"/>
+        </w:rPr>
+        <w:t xml:space="preserve">                        Q</w:t>
+      </w:r>
+      <w:r>
+        <w:rPr>
+          <w:rStyle w:val="pun"/>
+          <w:color w:val="666600"/>
+        </w:rPr>
+        <w:t>.</w:t>
+      </w:r>
+      <w:r>
+        <w:rPr>
+          <w:rStyle w:val="pln"/>
+          <w:color w:val="252C33"/>
+        </w:rPr>
+        <w:t>enqueue</w:t>
+      </w:r>
+      <w:r>
+        <w:rPr>
+          <w:rStyle w:val="pun"/>
+          <w:color w:val="666600"/>
+        </w:rPr>
+        <w:t>(</w:t>
+      </w:r>
+      <w:r>
+        <w:rPr>
+          <w:rStyle w:val="pln"/>
+          <w:color w:val="252C33"/>
+        </w:rPr>
+        <w:t xml:space="preserve"> w </w:t>
+      </w:r>
+      <w:r>
+        <w:rPr>
+          <w:rStyle w:val="pun"/>
+          <w:color w:val="666600"/>
+        </w:rPr>
+        <w:t>)</w:t>
+      </w:r>
+    </w:p>
+    <w:p>
+      <w:pPr>
+        <w:pStyle w:val="HTMLPreformatted"/>
+        <w:pBdr>
+          <w:top w:val="single" w:sz="6" w:space="8" w:color="CCCCCC"/>
+          <w:left w:val="single" w:sz="6" w:space="8" w:color="CCCCCC"/>
+          <w:bottom w:val="single" w:sz="6" w:space="8" w:color="CCCCCC"/>
+          <w:right w:val="single" w:sz="6" w:space="8" w:color="CCCCCC"/>
+        </w:pBdr>
+        <w:shd w:val="clear" w:color="auto" w:fill="F8F8F8"/>
+        <w:rPr>
+          <w:color w:val="252C33"/>
+          <w:sz w:val="21"/>
+          <w:szCs w:val="21"/>
+        </w:rPr>
+      </w:pPr>
+      <w:r>
+        <w:rPr>
+          <w:rStyle w:val="pln"/>
+          <w:color w:val="252C33"/>
+        </w:rPr>
+        <w:t xml:space="preserve">                        mark w </w:t>
+      </w:r>
+      <w:r>
+        <w:rPr>
+          <w:rStyle w:val="kwd"/>
+          <w:color w:val="000088"/>
+        </w:rPr>
+        <w:t>as</w:t>
+      </w:r>
+      <w:r>
+        <w:rPr>
+          <w:rStyle w:val="pln"/>
+          <w:color w:val="252C33"/>
+        </w:rPr>
+        <w:t xml:space="preserve"> visited</w:t>
+      </w:r>
+      <w:r>
+        <w:rPr>
+          <w:rStyle w:val="pun"/>
+          <w:color w:val="666600"/>
+        </w:rPr>
+        <w:t>.</w:t>
+      </w:r>
+    </w:p>
     <w:p/>
     <w:p>
       <w:pPr>
-        <w:pStyle w:val="Heading1"/>
-      </w:pPr>
-      <w:r>
-        <w:t>Possible Algorithms</w:t>
+        <w:pStyle w:val="Heading3"/>
+      </w:pPr>
+      <w:r>
+        <w:lastRenderedPageBreak/>
+        <w:t>Depth-First Search</w:t>
+      </w:r>
+    </w:p>
+    <w:p>
+      <w:r>
+        <w:t>In contrast to Breadth First Search, Depth First Search travels as deep as it can get until is reaches a terminal node and then goes up one level and runs the same process on all surrounding nodes until it has found a path. Due to the nature of this algorithm, it will always find a path if there is one, but it may not necessarily be optimal. The algorithm is as follows:</w:t>
+      </w:r>
+      <w:r>
+        <w:rPr>
+          <w:rStyle w:val="FootnoteReference"/>
+        </w:rPr>
+        <w:footnoteReference w:id="2"/>
+      </w:r>
+    </w:p>
+    <w:p>
+      <w:pPr>
+        <w:pStyle w:val="HTMLPreformatted"/>
+        <w:pBdr>
+          <w:top w:val="single" w:sz="6" w:space="8" w:color="CCCCCC"/>
+          <w:left w:val="single" w:sz="6" w:space="8" w:color="CCCCCC"/>
+          <w:bottom w:val="single" w:sz="6" w:space="8" w:color="CCCCCC"/>
+          <w:right w:val="single" w:sz="6" w:space="8" w:color="CCCCCC"/>
+        </w:pBdr>
+        <w:shd w:val="clear" w:color="auto" w:fill="F8F8F8"/>
+        <w:rPr>
+          <w:rStyle w:val="pln"/>
+          <w:color w:val="252C33"/>
+        </w:rPr>
+      </w:pPr>
+      <w:r>
+        <w:rPr>
+          <w:rStyle w:val="pln"/>
+          <w:color w:val="252C33"/>
+        </w:rPr>
+        <w:t>DFS</w:t>
+      </w:r>
+      <w:r>
+        <w:rPr>
+          <w:rStyle w:val="pun"/>
+          <w:color w:val="666600"/>
+        </w:rPr>
+        <w:t>-</w:t>
+      </w:r>
+      <w:r>
+        <w:rPr>
+          <w:rStyle w:val="pln"/>
+          <w:color w:val="252C33"/>
+        </w:rPr>
+        <w:t xml:space="preserve">iterative </w:t>
+      </w:r>
+      <w:r>
+        <w:rPr>
+          <w:rStyle w:val="pun"/>
+          <w:color w:val="666600"/>
+        </w:rPr>
+        <w:t>(</w:t>
+      </w:r>
+      <w:r>
+        <w:rPr>
+          <w:rStyle w:val="pln"/>
+          <w:color w:val="252C33"/>
+        </w:rPr>
+        <w:t>G</w:t>
+      </w:r>
+      <w:r>
+        <w:rPr>
+          <w:rStyle w:val="pun"/>
+          <w:color w:val="666600"/>
+        </w:rPr>
+        <w:t>,</w:t>
+      </w:r>
+      <w:r>
+        <w:rPr>
+          <w:rStyle w:val="pln"/>
+          <w:color w:val="252C33"/>
+        </w:rPr>
+        <w:t xml:space="preserve"> s</w:t>
+      </w:r>
+      <w:r>
+        <w:rPr>
+          <w:rStyle w:val="pun"/>
+          <w:color w:val="666600"/>
+        </w:rPr>
+        <w:t>):</w:t>
+      </w:r>
+      <w:r>
+        <w:rPr>
+          <w:rStyle w:val="pln"/>
+          <w:color w:val="252C33"/>
+        </w:rPr>
+        <w:t xml:space="preserve">  </w:t>
+      </w:r>
+    </w:p>
+    <w:p>
+      <w:pPr>
+        <w:pStyle w:val="HTMLPreformatted"/>
+        <w:pBdr>
+          <w:top w:val="single" w:sz="6" w:space="8" w:color="CCCCCC"/>
+          <w:left w:val="single" w:sz="6" w:space="8" w:color="CCCCCC"/>
+          <w:bottom w:val="single" w:sz="6" w:space="8" w:color="CCCCCC"/>
+          <w:right w:val="single" w:sz="6" w:space="8" w:color="CCCCCC"/>
+        </w:pBdr>
+        <w:shd w:val="clear" w:color="auto" w:fill="F8F8F8"/>
+        <w:rPr>
+          <w:rStyle w:val="pln"/>
+          <w:color w:val="252C33"/>
+        </w:rPr>
+      </w:pPr>
+      <w:r>
+        <w:rPr>
+          <w:rStyle w:val="pln"/>
+          <w:color w:val="252C33"/>
+        </w:rPr>
+        <w:t xml:space="preserve">      </w:t>
+      </w:r>
+      <w:r>
+        <w:rPr>
+          <w:rStyle w:val="kwd"/>
+          <w:color w:val="000088"/>
+        </w:rPr>
+        <w:t>let</w:t>
+      </w:r>
+      <w:r>
+        <w:rPr>
+          <w:rStyle w:val="pln"/>
+          <w:color w:val="252C33"/>
+        </w:rPr>
+        <w:t xml:space="preserve"> S be stack</w:t>
+      </w:r>
+    </w:p>
+    <w:p>
+      <w:pPr>
+        <w:pStyle w:val="HTMLPreformatted"/>
+        <w:pBdr>
+          <w:top w:val="single" w:sz="6" w:space="8" w:color="CCCCCC"/>
+          <w:left w:val="single" w:sz="6" w:space="8" w:color="CCCCCC"/>
+          <w:bottom w:val="single" w:sz="6" w:space="8" w:color="CCCCCC"/>
+          <w:right w:val="single" w:sz="6" w:space="8" w:color="CCCCCC"/>
+        </w:pBdr>
+        <w:shd w:val="clear" w:color="auto" w:fill="F8F8F8"/>
+        <w:rPr>
+          <w:rStyle w:val="pln"/>
+          <w:color w:val="252C33"/>
+        </w:rPr>
+      </w:pPr>
+      <w:r>
+        <w:rPr>
+          <w:rStyle w:val="pln"/>
+          <w:color w:val="252C33"/>
+        </w:rPr>
+        <w:t xml:space="preserve">      S</w:t>
+      </w:r>
+      <w:r>
+        <w:rPr>
+          <w:rStyle w:val="pun"/>
+          <w:color w:val="666600"/>
+        </w:rPr>
+        <w:t>.</w:t>
+      </w:r>
+      <w:r>
+        <w:rPr>
+          <w:rStyle w:val="pln"/>
+          <w:color w:val="252C33"/>
+        </w:rPr>
+        <w:t>push</w:t>
+      </w:r>
+      <w:r>
+        <w:rPr>
+          <w:rStyle w:val="pun"/>
+          <w:color w:val="666600"/>
+        </w:rPr>
+        <w:t>(</w:t>
+      </w:r>
+      <w:r>
+        <w:rPr>
+          <w:rStyle w:val="pln"/>
+          <w:color w:val="252C33"/>
+        </w:rPr>
+        <w:t xml:space="preserve"> s </w:t>
+      </w:r>
+      <w:r>
+        <w:rPr>
+          <w:rStyle w:val="pun"/>
+          <w:color w:val="666600"/>
+        </w:rPr>
+        <w:t>)</w:t>
+      </w:r>
+    </w:p>
+    <w:p>
+      <w:pPr>
+        <w:pStyle w:val="HTMLPreformatted"/>
+        <w:pBdr>
+          <w:top w:val="single" w:sz="6" w:space="8" w:color="CCCCCC"/>
+          <w:left w:val="single" w:sz="6" w:space="8" w:color="CCCCCC"/>
+          <w:bottom w:val="single" w:sz="6" w:space="8" w:color="CCCCCC"/>
+          <w:right w:val="single" w:sz="6" w:space="8" w:color="CCCCCC"/>
+        </w:pBdr>
+        <w:shd w:val="clear" w:color="auto" w:fill="F8F8F8"/>
+        <w:rPr>
+          <w:rStyle w:val="pln"/>
+          <w:color w:val="252C33"/>
+        </w:rPr>
+      </w:pPr>
+      <w:r>
+        <w:rPr>
+          <w:rStyle w:val="pln"/>
+          <w:color w:val="252C33"/>
+        </w:rPr>
+        <w:t xml:space="preserve">      mark s </w:t>
+      </w:r>
+      <w:r>
+        <w:rPr>
+          <w:rStyle w:val="kwd"/>
+          <w:color w:val="000088"/>
+        </w:rPr>
+        <w:t>as</w:t>
+      </w:r>
+      <w:r>
+        <w:rPr>
+          <w:rStyle w:val="pln"/>
+          <w:color w:val="252C33"/>
+        </w:rPr>
+        <w:t xml:space="preserve"> visited</w:t>
+      </w:r>
+      <w:r>
+        <w:rPr>
+          <w:rStyle w:val="pun"/>
+          <w:color w:val="666600"/>
+        </w:rPr>
+        <w:t>.</w:t>
+      </w:r>
+    </w:p>
+    <w:p>
+      <w:pPr>
+        <w:pStyle w:val="HTMLPreformatted"/>
+        <w:pBdr>
+          <w:top w:val="single" w:sz="6" w:space="8" w:color="CCCCCC"/>
+          <w:left w:val="single" w:sz="6" w:space="8" w:color="CCCCCC"/>
+          <w:bottom w:val="single" w:sz="6" w:space="8" w:color="CCCCCC"/>
+          <w:right w:val="single" w:sz="6" w:space="8" w:color="CCCCCC"/>
+        </w:pBdr>
+        <w:shd w:val="clear" w:color="auto" w:fill="F8F8F8"/>
+        <w:rPr>
+          <w:rStyle w:val="pln"/>
+          <w:color w:val="252C33"/>
+        </w:rPr>
+      </w:pPr>
+      <w:r>
+        <w:rPr>
+          <w:rStyle w:val="pln"/>
+          <w:color w:val="252C33"/>
+        </w:rPr>
+        <w:t xml:space="preserve">      </w:t>
+      </w:r>
+      <w:r>
+        <w:rPr>
+          <w:rStyle w:val="kwd"/>
+          <w:color w:val="000088"/>
+        </w:rPr>
+        <w:t>while</w:t>
+      </w:r>
+      <w:r>
+        <w:rPr>
+          <w:rStyle w:val="pln"/>
+          <w:color w:val="252C33"/>
+        </w:rPr>
+        <w:t xml:space="preserve"> </w:t>
+      </w:r>
+      <w:r>
+        <w:rPr>
+          <w:rStyle w:val="pun"/>
+          <w:color w:val="666600"/>
+        </w:rPr>
+        <w:t>(</w:t>
+      </w:r>
+      <w:r>
+        <w:rPr>
+          <w:rStyle w:val="pln"/>
+          <w:color w:val="252C33"/>
+        </w:rPr>
+        <w:t xml:space="preserve"> S </w:t>
+      </w:r>
+      <w:r>
+        <w:rPr>
+          <w:rStyle w:val="kwd"/>
+          <w:color w:val="000088"/>
+        </w:rPr>
+        <w:t>is</w:t>
+      </w:r>
+      <w:r>
+        <w:rPr>
+          <w:rStyle w:val="pln"/>
+          <w:color w:val="252C33"/>
+        </w:rPr>
+        <w:t xml:space="preserve"> </w:t>
+      </w:r>
+      <w:r>
+        <w:rPr>
+          <w:rStyle w:val="kwd"/>
+          <w:color w:val="000088"/>
+        </w:rPr>
+        <w:t>not</w:t>
+      </w:r>
+      <w:r>
+        <w:rPr>
+          <w:rStyle w:val="pln"/>
+          <w:color w:val="252C33"/>
+        </w:rPr>
+        <w:t xml:space="preserve"> empty</w:t>
+      </w:r>
+      <w:r>
+        <w:rPr>
+          <w:rStyle w:val="pun"/>
+          <w:color w:val="666600"/>
+        </w:rPr>
+        <w:t>):</w:t>
+      </w:r>
+    </w:p>
+    <w:p>
+      <w:pPr>
+        <w:pStyle w:val="HTMLPreformatted"/>
+        <w:pBdr>
+          <w:top w:val="single" w:sz="6" w:space="8" w:color="CCCCCC"/>
+          <w:left w:val="single" w:sz="6" w:space="8" w:color="CCCCCC"/>
+          <w:bottom w:val="single" w:sz="6" w:space="8" w:color="CCCCCC"/>
+          <w:right w:val="single" w:sz="6" w:space="8" w:color="CCCCCC"/>
+        </w:pBdr>
+        <w:shd w:val="clear" w:color="auto" w:fill="F8F8F8"/>
+        <w:rPr>
+          <w:rStyle w:val="pln"/>
+          <w:color w:val="252C33"/>
+        </w:rPr>
+      </w:pPr>
+      <w:r>
+        <w:rPr>
+          <w:rStyle w:val="pln"/>
+          <w:color w:val="252C33"/>
+        </w:rPr>
+        <w:t xml:space="preserve">          v  </w:t>
+      </w:r>
+      <w:r>
+        <w:rPr>
+          <w:rStyle w:val="pun"/>
+          <w:color w:val="666600"/>
+        </w:rPr>
+        <w:t>=</w:t>
+      </w:r>
+      <w:r>
+        <w:rPr>
+          <w:rStyle w:val="pln"/>
+          <w:color w:val="252C33"/>
+        </w:rPr>
+        <w:t xml:space="preserve">  S</w:t>
+      </w:r>
+      <w:r>
+        <w:rPr>
+          <w:rStyle w:val="pun"/>
+          <w:color w:val="666600"/>
+        </w:rPr>
+        <w:t>.</w:t>
+      </w:r>
+      <w:r>
+        <w:rPr>
+          <w:rStyle w:val="pln"/>
+          <w:color w:val="252C33"/>
+        </w:rPr>
+        <w:t>top</w:t>
+      </w:r>
+      <w:r>
+        <w:rPr>
+          <w:rStyle w:val="pun"/>
+          <w:color w:val="666600"/>
+        </w:rPr>
+        <w:t>(</w:t>
+      </w:r>
+      <w:r>
+        <w:rPr>
+          <w:rStyle w:val="pln"/>
+          <w:color w:val="252C33"/>
+        </w:rPr>
+        <w:t xml:space="preserve"> </w:t>
+      </w:r>
+      <w:r>
+        <w:rPr>
+          <w:rStyle w:val="pun"/>
+          <w:color w:val="666600"/>
+        </w:rPr>
+        <w:t>)</w:t>
+      </w:r>
+    </w:p>
+    <w:p>
+      <w:pPr>
+        <w:pStyle w:val="HTMLPreformatted"/>
+        <w:pBdr>
+          <w:top w:val="single" w:sz="6" w:space="8" w:color="CCCCCC"/>
+          <w:left w:val="single" w:sz="6" w:space="8" w:color="CCCCCC"/>
+          <w:bottom w:val="single" w:sz="6" w:space="8" w:color="CCCCCC"/>
+          <w:right w:val="single" w:sz="6" w:space="8" w:color="CCCCCC"/>
+        </w:pBdr>
+        <w:shd w:val="clear" w:color="auto" w:fill="F8F8F8"/>
+        <w:rPr>
+          <w:rStyle w:val="pln"/>
+          <w:color w:val="252C33"/>
+        </w:rPr>
+      </w:pPr>
+      <w:r>
+        <w:rPr>
+          <w:rStyle w:val="pln"/>
+          <w:color w:val="252C33"/>
+        </w:rPr>
+        <w:t xml:space="preserve">         S</w:t>
+      </w:r>
+      <w:r>
+        <w:rPr>
+          <w:rStyle w:val="pun"/>
+          <w:color w:val="666600"/>
+        </w:rPr>
+        <w:t>.</w:t>
+      </w:r>
+      <w:r>
+        <w:rPr>
+          <w:rStyle w:val="pln"/>
+          <w:color w:val="252C33"/>
+        </w:rPr>
+        <w:t>pop</w:t>
+      </w:r>
+      <w:r>
+        <w:rPr>
+          <w:rStyle w:val="pun"/>
+          <w:color w:val="666600"/>
+        </w:rPr>
+        <w:t>(</w:t>
+      </w:r>
+      <w:r>
+        <w:rPr>
+          <w:rStyle w:val="pln"/>
+          <w:color w:val="252C33"/>
+        </w:rPr>
+        <w:t xml:space="preserve"> </w:t>
+      </w:r>
+      <w:r>
+        <w:rPr>
+          <w:rStyle w:val="pun"/>
+          <w:color w:val="666600"/>
+        </w:rPr>
+        <w:t>)</w:t>
+      </w:r>
+    </w:p>
+    <w:p>
+      <w:pPr>
+        <w:pStyle w:val="HTMLPreformatted"/>
+        <w:pBdr>
+          <w:top w:val="single" w:sz="6" w:space="8" w:color="CCCCCC"/>
+          <w:left w:val="single" w:sz="6" w:space="8" w:color="CCCCCC"/>
+          <w:bottom w:val="single" w:sz="6" w:space="8" w:color="CCCCCC"/>
+          <w:right w:val="single" w:sz="6" w:space="8" w:color="CCCCCC"/>
+        </w:pBdr>
+        <w:shd w:val="clear" w:color="auto" w:fill="F8F8F8"/>
+        <w:rPr>
+          <w:rStyle w:val="pln"/>
+          <w:color w:val="252C33"/>
+        </w:rPr>
+      </w:pPr>
+      <w:r>
+        <w:rPr>
+          <w:rStyle w:val="pln"/>
+          <w:color w:val="252C33"/>
+        </w:rPr>
+        <w:t xml:space="preserve">        </w:t>
+      </w:r>
+      <w:r>
+        <w:rPr>
+          <w:rStyle w:val="kwd"/>
+          <w:color w:val="000088"/>
+        </w:rPr>
+        <w:t>for</w:t>
+      </w:r>
+      <w:r>
+        <w:rPr>
+          <w:rStyle w:val="pln"/>
+          <w:color w:val="252C33"/>
+        </w:rPr>
+        <w:t xml:space="preserve"> all neighbours w of v </w:t>
+      </w:r>
+      <w:r>
+        <w:rPr>
+          <w:rStyle w:val="kwd"/>
+          <w:color w:val="000088"/>
+        </w:rPr>
+        <w:t>in</w:t>
+      </w:r>
+      <w:r>
+        <w:rPr>
+          <w:rStyle w:val="pln"/>
+          <w:color w:val="252C33"/>
+        </w:rPr>
+        <w:t xml:space="preserve"> </w:t>
+      </w:r>
+      <w:r>
+        <w:rPr>
+          <w:rStyle w:val="typ"/>
+          <w:color w:val="660066"/>
+        </w:rPr>
+        <w:t>Graph</w:t>
+      </w:r>
+      <w:r>
+        <w:rPr>
+          <w:rStyle w:val="pln"/>
+          <w:color w:val="252C33"/>
+        </w:rPr>
+        <w:t xml:space="preserve"> G</w:t>
+      </w:r>
+      <w:r>
+        <w:rPr>
+          <w:rStyle w:val="pun"/>
+          <w:color w:val="666600"/>
+        </w:rPr>
+        <w:t>:</w:t>
+      </w:r>
+    </w:p>
+    <w:p>
+      <w:pPr>
+        <w:pStyle w:val="HTMLPreformatted"/>
+        <w:pBdr>
+          <w:top w:val="single" w:sz="6" w:space="8" w:color="CCCCCC"/>
+          <w:left w:val="single" w:sz="6" w:space="8" w:color="CCCCCC"/>
+          <w:bottom w:val="single" w:sz="6" w:space="8" w:color="CCCCCC"/>
+          <w:right w:val="single" w:sz="6" w:space="8" w:color="CCCCCC"/>
+        </w:pBdr>
+        <w:shd w:val="clear" w:color="auto" w:fill="F8F8F8"/>
+        <w:rPr>
+          <w:rStyle w:val="pln"/>
+          <w:color w:val="252C33"/>
+        </w:rPr>
+      </w:pPr>
+      <w:r>
+        <w:rPr>
+          <w:rStyle w:val="pln"/>
+          <w:color w:val="252C33"/>
+        </w:rPr>
+        <w:t xml:space="preserve">            </w:t>
+      </w:r>
+      <w:r>
+        <w:rPr>
+          <w:rStyle w:val="kwd"/>
+          <w:color w:val="000088"/>
+        </w:rPr>
+        <w:t>if</w:t>
+      </w:r>
+      <w:r>
+        <w:rPr>
+          <w:rStyle w:val="pln"/>
+          <w:color w:val="252C33"/>
+        </w:rPr>
+        <w:t xml:space="preserve"> w </w:t>
+      </w:r>
+      <w:r>
+        <w:rPr>
+          <w:rStyle w:val="kwd"/>
+          <w:color w:val="000088"/>
+        </w:rPr>
+        <w:t>is</w:t>
+      </w:r>
+      <w:r>
+        <w:rPr>
+          <w:rStyle w:val="pln"/>
+          <w:color w:val="252C33"/>
+        </w:rPr>
+        <w:t xml:space="preserve"> </w:t>
+      </w:r>
+      <w:r>
+        <w:rPr>
+          <w:rStyle w:val="kwd"/>
+          <w:color w:val="000088"/>
+        </w:rPr>
+        <w:t>not</w:t>
+      </w:r>
+      <w:r>
+        <w:rPr>
+          <w:rStyle w:val="pln"/>
+          <w:color w:val="252C33"/>
+        </w:rPr>
+        <w:t xml:space="preserve"> visited </w:t>
+      </w:r>
+      <w:r>
+        <w:rPr>
+          <w:rStyle w:val="pun"/>
+          <w:color w:val="666600"/>
+        </w:rPr>
+        <w:t>:</w:t>
+      </w:r>
+    </w:p>
+    <w:p>
+      <w:pPr>
+        <w:pStyle w:val="HTMLPreformatted"/>
+        <w:pBdr>
+          <w:top w:val="single" w:sz="6" w:space="8" w:color="CCCCCC"/>
+          <w:left w:val="single" w:sz="6" w:space="8" w:color="CCCCCC"/>
+          <w:bottom w:val="single" w:sz="6" w:space="8" w:color="CCCCCC"/>
+          <w:right w:val="single" w:sz="6" w:space="8" w:color="CCCCCC"/>
+        </w:pBdr>
+        <w:shd w:val="clear" w:color="auto" w:fill="F8F8F8"/>
+        <w:rPr>
+          <w:rStyle w:val="pln"/>
+          <w:color w:val="252C33"/>
+        </w:rPr>
+      </w:pPr>
+      <w:r>
+        <w:rPr>
+          <w:rStyle w:val="pln"/>
+          <w:color w:val="252C33"/>
+        </w:rPr>
+        <w:t xml:space="preserve">                S</w:t>
+      </w:r>
+      <w:r>
+        <w:rPr>
+          <w:rStyle w:val="pun"/>
+          <w:color w:val="666600"/>
+        </w:rPr>
+        <w:t>.</w:t>
+      </w:r>
+      <w:r>
+        <w:rPr>
+          <w:rStyle w:val="pln"/>
+          <w:color w:val="252C33"/>
+        </w:rPr>
+        <w:t>push</w:t>
+      </w:r>
+      <w:r>
+        <w:rPr>
+          <w:rStyle w:val="pun"/>
+          <w:color w:val="666600"/>
+        </w:rPr>
+        <w:t>(</w:t>
+      </w:r>
+      <w:r>
+        <w:rPr>
+          <w:rStyle w:val="pln"/>
+          <w:color w:val="252C33"/>
+        </w:rPr>
+        <w:t xml:space="preserve"> w </w:t>
+      </w:r>
+      <w:r>
+        <w:rPr>
+          <w:rStyle w:val="pun"/>
+          <w:color w:val="666600"/>
+        </w:rPr>
+        <w:t>)</w:t>
+      </w:r>
+      <w:r>
+        <w:rPr>
+          <w:rStyle w:val="pln"/>
+          <w:color w:val="252C33"/>
+        </w:rPr>
+        <w:t xml:space="preserve">         </w:t>
+      </w:r>
+    </w:p>
+    <w:p>
+      <w:pPr>
+        <w:pStyle w:val="HTMLPreformatted"/>
+        <w:pBdr>
+          <w:top w:val="single" w:sz="6" w:space="8" w:color="CCCCCC"/>
+          <w:left w:val="single" w:sz="6" w:space="8" w:color="CCCCCC"/>
+          <w:bottom w:val="single" w:sz="6" w:space="8" w:color="CCCCCC"/>
+          <w:right w:val="single" w:sz="6" w:space="8" w:color="CCCCCC"/>
+        </w:pBdr>
+        <w:shd w:val="clear" w:color="auto" w:fill="F8F8F8"/>
+        <w:rPr>
+          <w:rStyle w:val="pln"/>
+          <w:color w:val="252C33"/>
+        </w:rPr>
+      </w:pPr>
+      <w:r>
+        <w:rPr>
+          <w:rStyle w:val="pln"/>
+          <w:color w:val="252C33"/>
+        </w:rPr>
+        <w:t xml:space="preserve">                    mark w </w:t>
+      </w:r>
+      <w:r>
+        <w:rPr>
+          <w:rStyle w:val="kwd"/>
+          <w:color w:val="000088"/>
+        </w:rPr>
+        <w:t>as</w:t>
+      </w:r>
+      <w:r>
+        <w:rPr>
+          <w:rStyle w:val="pln"/>
+          <w:color w:val="252C33"/>
+        </w:rPr>
+        <w:t xml:space="preserve"> visited</w:t>
       </w:r>
     </w:p>
     <w:p/>
     <w:p>
       <w:pPr>
-        <w:pStyle w:val="Heading1"/>
-      </w:pPr>
-      <w:r>
-        <w:t>Time Complexity Analysis</w:t>
-      </w:r>
-    </w:p>
-    <w:p/>
-    <w:p>
-      <w:pPr>
-        <w:pStyle w:val="Heading1"/>
-      </w:pPr>
-      <w:r>
-        <w:t>Selected Algorithms</w:t>
-      </w:r>
-    </w:p>
-    <w:p/>
-    <w:p>
-      <w:pPr>
-        <w:pStyle w:val="Heading1"/>
-      </w:pPr>
-      <w:r>
-        <w:t>Sample Graphs</w:t>
-      </w:r>
-    </w:p>
-    <w:p/>
-    <w:p>
-      <w:pPr>
-        <w:pStyle w:val="Heading1"/>
-      </w:pPr>
-      <w:r>
-        <w:t>References</w:t>
-      </w:r>
+        <w:pStyle w:val="Heading2"/>
+      </w:pPr>
+      <w:r>
+        <w:t>Directed Graphs</w:t>
+      </w:r>
+    </w:p>
+    <w:p>
       <w:bookmarkStart w:id="0" w:name="_GoBack"/>
       <w:bookmarkEnd w:id="0"/>
+    </w:p>
+    <w:p>
+      <w:pPr>
+        <w:pStyle w:val="Heading1"/>
+      </w:pPr>
+      <w:r>
+        <w:t>Time Complexity Analysis</w:t>
+      </w:r>
+    </w:p>
+    <w:p/>
+    <w:p>
+      <w:pPr>
+        <w:pStyle w:val="Heading1"/>
+      </w:pPr>
+      <w:r>
+        <w:t>Selected Algorithms</w:t>
+      </w:r>
+    </w:p>
+    <w:p/>
+    <w:p>
+      <w:pPr>
+        <w:pStyle w:val="Heading1"/>
+      </w:pPr>
+      <w:r>
+        <w:t>Sample Graphs</w:t>
+      </w:r>
+    </w:p>
+    <w:p/>
+    <w:p>
+      <w:pPr>
+        <w:pStyle w:val="Heading1"/>
+      </w:pPr>
+      <w:r>
+        <w:t>References</w:t>
+      </w:r>
     </w:p>
     <w:sectPr>
       <w:pgSz w:w="12240" w:h="15840"/>
@@ -74,6 +1489,127 @@
     </w:sectPr>
   </w:body>
 </w:document>
+</file>
+
+<file path=word/endnotes.xml><?xml version="1.0" encoding="utf-8"?>
+<w:endnotes xmlns:wpc="http://schemas.microsoft.com/office/word/2010/wordprocessingCanvas" xmlns:cx="http://schemas.microsoft.com/office/drawing/2014/chartex" xmlns:cx1="http://schemas.microsoft.com/office/drawing/2015/9/8/chartex" xmlns:cx2="http://schemas.microsoft.com/office/drawing/2015/10/21/chartex" xmlns:cx3="http://schemas.microsoft.com/office/drawing/2016/5/9/chartex" xmlns:cx4="http://schemas.microsoft.com/office/drawing/2016/5/10/chartex" xmlns:cx5="http://schemas.microsoft.com/office/drawing/2016/5/11/chartex" xmlns:cx6="http://schemas.microsoft.com/office/drawing/2016/5/12/chartex" xmlns:cx7="http://schemas.microsoft.com/office/drawing/2016/5/13/chartex" xmlns:cx8="http://schemas.microsoft.com/office/drawing/2016/5/14/chartex" xmlns:mc="http://schemas.openxmlformats.org/markup-compatibility/2006" xmlns:aink="http://schemas.microsoft.com/office/drawing/2016/ink" xmlns:am3d="http://schemas.microsoft.com/office/drawing/2017/model3d" xmlns:o="urn:schemas-microsoft-com:office:office" xmlns:r="http://schemas.openxmlformats.org/officeDocument/2006/relationships" xmlns:m="http://schemas.openxmlformats.org/officeDocument/2006/math" xmlns:v="urn:schemas-microsoft-com:vml" xmlns:wp14="http://schemas.microsoft.com/office/word/2010/wordprocessingDrawing" xmlns:wp="http://schemas.openxmlformats.org/drawingml/2006/wordprocessingDrawing" xmlns:w10="urn:schemas-microsoft-com:office:word" xmlns:w="http://schemas.openxmlformats.org/wordprocessingml/2006/main" xmlns:w14="http://schemas.microsoft.com/office/word/2010/wordml" xmlns:w15="http://schemas.microsoft.com/office/word/2012/wordml" xmlns:w16cid="http://schemas.microsoft.com/office/word/2016/wordml/cid" xmlns:w16se="http://schemas.microsoft.com/office/word/2015/wordml/symex" xmlns:wpg="http://schemas.microsoft.com/office/word/2010/wordprocessingGroup" xmlns:wpi="http://schemas.microsoft.com/office/word/2010/wordprocessingInk" xmlns:wne="http://schemas.microsoft.com/office/word/2006/wordml" xmlns:wps="http://schemas.microsoft.com/office/word/2010/wordprocessingShape" mc:Ignorable="w14 w15 w16se w16cid wp14">
+  <w:endnote w:type="separator" w:id="-1">
+    <w:p>
+      <w:pPr>
+        <w:spacing w:after="0" w:line="240" w:lineRule="auto"/>
+      </w:pPr>
+      <w:r>
+        <w:separator/>
+      </w:r>
+    </w:p>
+  </w:endnote>
+  <w:endnote w:type="continuationSeparator" w:id="0">
+    <w:p>
+      <w:pPr>
+        <w:spacing w:after="0" w:line="240" w:lineRule="auto"/>
+      </w:pPr>
+      <w:r>
+        <w:continuationSeparator/>
+      </w:r>
+    </w:p>
+  </w:endnote>
+</w:endnotes>
+</file>
+
+<file path=word/footnotes.xml><?xml version="1.0" encoding="utf-8"?>
+<w:footnotes xmlns:wpc="http://schemas.microsoft.com/office/word/2010/wordprocessingCanvas" xmlns:cx="http://schemas.microsoft.com/office/drawing/2014/chartex" xmlns:cx1="http://schemas.microsoft.com/office/drawing/2015/9/8/chartex" xmlns:cx2="http://schemas.microsoft.com/office/drawing/2015/10/21/chartex" xmlns:cx3="http://schemas.microsoft.com/office/drawing/2016/5/9/chartex" xmlns:cx4="http://schemas.microsoft.com/office/drawing/2016/5/10/chartex" xmlns:cx5="http://schemas.microsoft.com/office/drawing/2016/5/11/chartex" xmlns:cx6="http://schemas.microsoft.com/office/drawing/2016/5/12/chartex" xmlns:cx7="http://schemas.microsoft.com/office/drawing/2016/5/13/chartex" xmlns:cx8="http://schemas.microsoft.com/office/drawing/2016/5/14/chartex" xmlns:mc="http://schemas.openxmlformats.org/markup-compatibility/2006" xmlns:aink="http://schemas.microsoft.com/office/drawing/2016/ink" xmlns:am3d="http://schemas.microsoft.com/office/drawing/2017/model3d" xmlns:o="urn:schemas-microsoft-com:office:office" xmlns:r="http://schemas.openxmlformats.org/officeDocument/2006/relationships" xmlns:m="http://schemas.openxmlformats.org/officeDocument/2006/math" xmlns:v="urn:schemas-microsoft-com:vml" xmlns:wp14="http://schemas.microsoft.com/office/word/2010/wordprocessingDrawing" xmlns:wp="http://schemas.openxmlformats.org/drawingml/2006/wordprocessingDrawing" xmlns:w10="urn:schemas-microsoft-com:office:word" xmlns:w="http://schemas.openxmlformats.org/wordprocessingml/2006/main" xmlns:w14="http://schemas.microsoft.com/office/word/2010/wordml" xmlns:w15="http://schemas.microsoft.com/office/word/2012/wordml" xmlns:w16cid="http://schemas.microsoft.com/office/word/2016/wordml/cid" xmlns:w16se="http://schemas.microsoft.com/office/word/2015/wordml/symex" xmlns:wpg="http://schemas.microsoft.com/office/word/2010/wordprocessingGroup" xmlns:wpi="http://schemas.microsoft.com/office/word/2010/wordprocessingInk" xmlns:wne="http://schemas.microsoft.com/office/word/2006/wordml" xmlns:wps="http://schemas.microsoft.com/office/word/2010/wordprocessingShape" mc:Ignorable="w14 w15 w16se w16cid wp14">
+  <w:footnote w:type="separator" w:id="-1">
+    <w:p>
+      <w:pPr>
+        <w:spacing w:after="0" w:line="240" w:lineRule="auto"/>
+      </w:pPr>
+      <w:r>
+        <w:separator/>
+      </w:r>
+    </w:p>
+  </w:footnote>
+  <w:footnote w:type="continuationSeparator" w:id="0">
+    <w:p>
+      <w:pPr>
+        <w:spacing w:after="0" w:line="240" w:lineRule="auto"/>
+      </w:pPr>
+      <w:r>
+        <w:continuationSeparator/>
+      </w:r>
+    </w:p>
+  </w:footnote>
+  <w:footnote w:id="1">
+    <w:p>
+      <w:pPr>
+        <w:pStyle w:val="FootnoteText"/>
+      </w:pPr>
+      <w:r>
+        <w:rPr>
+          <w:rStyle w:val="FootnoteReference"/>
+        </w:rPr>
+        <w:footnoteRef/>
+      </w:r>
+      <w:r>
+        <w:t xml:space="preserve"> Prateek Garg, “Breadth First Search,” </w:t>
+      </w:r>
+      <w:r>
+        <w:rPr>
+          <w:i/>
+        </w:rPr>
+        <w:t>HackerEarth</w:t>
+      </w:r>
+      <w:r>
+        <w:t xml:space="preserve">, accessed April 24, 2018, </w:t>
+      </w:r>
+      <w:r>
+        <w:t>https://www.hackerearth.com/practice/algorithms/graphs/breadth-first-search/tutorial/</w:t>
+      </w:r>
+      <w:r>
+        <w:t>.</w:t>
+      </w:r>
+    </w:p>
+  </w:footnote>
+  <w:footnote w:id="2">
+    <w:p>
+      <w:pPr>
+        <w:pStyle w:val="FootnoteText"/>
+      </w:pPr>
+      <w:r>
+        <w:rPr>
+          <w:rStyle w:val="FootnoteReference"/>
+        </w:rPr>
+        <w:footnoteRef/>
+      </w:r>
+      <w:r>
+        <w:t xml:space="preserve"> </w:t>
+      </w:r>
+      <w:r>
+        <w:t>Prateek Garg, “</w:t>
+      </w:r>
+      <w:r>
+        <w:t>Depth</w:t>
+      </w:r>
+      <w:r>
+        <w:t xml:space="preserve"> First Search,” </w:t>
+      </w:r>
+      <w:r>
+        <w:rPr>
+          <w:i/>
+        </w:rPr>
+        <w:t>HackerEarth</w:t>
+      </w:r>
+      <w:r>
+        <w:t xml:space="preserve">, accessed April 24, 2018, </w:t>
+      </w:r>
+      <w:r>
+        <w:t>https://www.hackerearth.com/practice/algorithms/graphs/depth-first-search/tutorial/</w:t>
+      </w:r>
+      <w:r>
+        <w:t>.</w:t>
+      </w:r>
+    </w:p>
+  </w:footnote>
+</w:footnotes>
 </file>
 
 <file path=word/styles.xml><?xml version="1.0" encoding="utf-8"?>
@@ -495,6 +2031,50 @@
       <w:szCs w:val="32"/>
     </w:rPr>
   </w:style>
+  <w:style w:type="paragraph" w:styleId="Heading2">
+    <w:name w:val="heading 2"/>
+    <w:basedOn w:val="Normal"/>
+    <w:next w:val="Normal"/>
+    <w:link w:val="Heading2Char"/>
+    <w:uiPriority w:val="9"/>
+    <w:unhideWhenUsed/>
+    <w:qFormat/>
+    <w:rsid w:val="002575A3"/>
+    <w:pPr>
+      <w:keepNext/>
+      <w:keepLines/>
+      <w:spacing w:before="40" w:after="0"/>
+      <w:outlineLvl w:val="1"/>
+    </w:pPr>
+    <w:rPr>
+      <w:rFonts w:asciiTheme="majorHAnsi" w:eastAsiaTheme="majorEastAsia" w:hAnsiTheme="majorHAnsi" w:cstheme="majorBidi"/>
+      <w:color w:val="2F5496" w:themeColor="accent1" w:themeShade="BF"/>
+      <w:sz w:val="26"/>
+      <w:szCs w:val="26"/>
+    </w:rPr>
+  </w:style>
+  <w:style w:type="paragraph" w:styleId="Heading3">
+    <w:name w:val="heading 3"/>
+    <w:basedOn w:val="Normal"/>
+    <w:next w:val="Normal"/>
+    <w:link w:val="Heading3Char"/>
+    <w:uiPriority w:val="9"/>
+    <w:unhideWhenUsed/>
+    <w:qFormat/>
+    <w:rsid w:val="002575A3"/>
+    <w:pPr>
+      <w:keepNext/>
+      <w:keepLines/>
+      <w:spacing w:before="40" w:after="0"/>
+      <w:outlineLvl w:val="2"/>
+    </w:pPr>
+    <w:rPr>
+      <w:rFonts w:asciiTheme="majorHAnsi" w:eastAsiaTheme="majorEastAsia" w:hAnsiTheme="majorHAnsi" w:cstheme="majorBidi"/>
+      <w:color w:val="1F3763" w:themeColor="accent1" w:themeShade="7F"/>
+      <w:sz w:val="24"/>
+      <w:szCs w:val="24"/>
+    </w:rPr>
+  </w:style>
   <w:style w:type="character" w:default="1" w:styleId="DefaultParagraphFont">
     <w:name w:val="Default Paragraph Font"/>
     <w:uiPriority w:val="1"/>
@@ -534,6 +2114,190 @@
       <w:sz w:val="32"/>
       <w:szCs w:val="32"/>
     </w:rPr>
+  </w:style>
+  <w:style w:type="character" w:customStyle="1" w:styleId="Heading2Char">
+    <w:name w:val="Heading 2 Char"/>
+    <w:basedOn w:val="DefaultParagraphFont"/>
+    <w:link w:val="Heading2"/>
+    <w:uiPriority w:val="9"/>
+    <w:rsid w:val="002575A3"/>
+    <w:rPr>
+      <w:rFonts w:asciiTheme="majorHAnsi" w:eastAsiaTheme="majorEastAsia" w:hAnsiTheme="majorHAnsi" w:cstheme="majorBidi"/>
+      <w:color w:val="2F5496" w:themeColor="accent1" w:themeShade="BF"/>
+      <w:sz w:val="26"/>
+      <w:szCs w:val="26"/>
+    </w:rPr>
+  </w:style>
+  <w:style w:type="character" w:customStyle="1" w:styleId="Heading3Char">
+    <w:name w:val="Heading 3 Char"/>
+    <w:basedOn w:val="DefaultParagraphFont"/>
+    <w:link w:val="Heading3"/>
+    <w:uiPriority w:val="9"/>
+    <w:rsid w:val="002575A3"/>
+    <w:rPr>
+      <w:rFonts w:asciiTheme="majorHAnsi" w:eastAsiaTheme="majorEastAsia" w:hAnsiTheme="majorHAnsi" w:cstheme="majorBidi"/>
+      <w:color w:val="1F3763" w:themeColor="accent1" w:themeShade="7F"/>
+      <w:sz w:val="24"/>
+      <w:szCs w:val="24"/>
+    </w:rPr>
+  </w:style>
+  <w:style w:type="paragraph" w:styleId="HTMLPreformatted">
+    <w:name w:val="HTML Preformatted"/>
+    <w:basedOn w:val="Normal"/>
+    <w:link w:val="HTMLPreformattedChar"/>
+    <w:uiPriority w:val="99"/>
+    <w:unhideWhenUsed/>
+    <w:rsid w:val="002575A3"/>
+    <w:pPr>
+      <w:tabs>
+        <w:tab w:val="left" w:pos="916"/>
+        <w:tab w:val="left" w:pos="1832"/>
+        <w:tab w:val="left" w:pos="2748"/>
+        <w:tab w:val="left" w:pos="3664"/>
+        <w:tab w:val="left" w:pos="4580"/>
+        <w:tab w:val="left" w:pos="5496"/>
+        <w:tab w:val="left" w:pos="6412"/>
+        <w:tab w:val="left" w:pos="7328"/>
+        <w:tab w:val="left" w:pos="8244"/>
+        <w:tab w:val="left" w:pos="9160"/>
+        <w:tab w:val="left" w:pos="10076"/>
+        <w:tab w:val="left" w:pos="10992"/>
+        <w:tab w:val="left" w:pos="11908"/>
+        <w:tab w:val="left" w:pos="12824"/>
+        <w:tab w:val="left" w:pos="13740"/>
+        <w:tab w:val="left" w:pos="14656"/>
+      </w:tabs>
+      <w:spacing w:after="0" w:line="240" w:lineRule="auto"/>
+    </w:pPr>
+    <w:rPr>
+      <w:rFonts w:ascii="Courier New" w:eastAsia="Times New Roman" w:hAnsi="Courier New" w:cs="Courier New"/>
+      <w:sz w:val="20"/>
+      <w:szCs w:val="20"/>
+    </w:rPr>
+  </w:style>
+  <w:style w:type="character" w:customStyle="1" w:styleId="HTMLPreformattedChar">
+    <w:name w:val="HTML Preformatted Char"/>
+    <w:basedOn w:val="DefaultParagraphFont"/>
+    <w:link w:val="HTMLPreformatted"/>
+    <w:uiPriority w:val="99"/>
+    <w:rsid w:val="002575A3"/>
+    <w:rPr>
+      <w:rFonts w:ascii="Courier New" w:eastAsia="Times New Roman" w:hAnsi="Courier New" w:cs="Courier New"/>
+      <w:sz w:val="20"/>
+      <w:szCs w:val="20"/>
+    </w:rPr>
+  </w:style>
+  <w:style w:type="character" w:customStyle="1" w:styleId="pln">
+    <w:name w:val="pln"/>
+    <w:basedOn w:val="DefaultParagraphFont"/>
+    <w:rsid w:val="00A04FD2"/>
+  </w:style>
+  <w:style w:type="character" w:customStyle="1" w:styleId="pun">
+    <w:name w:val="pun"/>
+    <w:basedOn w:val="DefaultParagraphFont"/>
+    <w:rsid w:val="00A04FD2"/>
+  </w:style>
+  <w:style w:type="character" w:customStyle="1" w:styleId="com">
+    <w:name w:val="com"/>
+    <w:basedOn w:val="DefaultParagraphFont"/>
+    <w:rsid w:val="00A04FD2"/>
+  </w:style>
+  <w:style w:type="character" w:customStyle="1" w:styleId="kwd">
+    <w:name w:val="kwd"/>
+    <w:basedOn w:val="DefaultParagraphFont"/>
+    <w:rsid w:val="00A04FD2"/>
+  </w:style>
+  <w:style w:type="character" w:customStyle="1" w:styleId="typ">
+    <w:name w:val="typ"/>
+    <w:basedOn w:val="DefaultParagraphFont"/>
+    <w:rsid w:val="00A04FD2"/>
+  </w:style>
+  <w:style w:type="paragraph" w:styleId="EndnoteText">
+    <w:name w:val="endnote text"/>
+    <w:basedOn w:val="Normal"/>
+    <w:link w:val="EndnoteTextChar"/>
+    <w:uiPriority w:val="99"/>
+    <w:semiHidden/>
+    <w:unhideWhenUsed/>
+    <w:rsid w:val="001D44B3"/>
+    <w:pPr>
+      <w:spacing w:after="0" w:line="240" w:lineRule="auto"/>
+    </w:pPr>
+    <w:rPr>
+      <w:sz w:val="20"/>
+      <w:szCs w:val="20"/>
+    </w:rPr>
+  </w:style>
+  <w:style w:type="character" w:customStyle="1" w:styleId="EndnoteTextChar">
+    <w:name w:val="Endnote Text Char"/>
+    <w:basedOn w:val="DefaultParagraphFont"/>
+    <w:link w:val="EndnoteText"/>
+    <w:uiPriority w:val="99"/>
+    <w:semiHidden/>
+    <w:rsid w:val="001D44B3"/>
+    <w:rPr>
+      <w:sz w:val="20"/>
+      <w:szCs w:val="20"/>
+    </w:rPr>
+  </w:style>
+  <w:style w:type="character" w:styleId="EndnoteReference">
+    <w:name w:val="endnote reference"/>
+    <w:basedOn w:val="DefaultParagraphFont"/>
+    <w:uiPriority w:val="99"/>
+    <w:semiHidden/>
+    <w:unhideWhenUsed/>
+    <w:rsid w:val="001D44B3"/>
+    <w:rPr>
+      <w:vertAlign w:val="superscript"/>
+    </w:rPr>
+  </w:style>
+  <w:style w:type="paragraph" w:styleId="FootnoteText">
+    <w:name w:val="footnote text"/>
+    <w:basedOn w:val="Normal"/>
+    <w:link w:val="FootnoteTextChar"/>
+    <w:uiPriority w:val="99"/>
+    <w:semiHidden/>
+    <w:unhideWhenUsed/>
+    <w:rsid w:val="001D44B3"/>
+    <w:pPr>
+      <w:spacing w:after="0" w:line="240" w:lineRule="auto"/>
+    </w:pPr>
+    <w:rPr>
+      <w:sz w:val="20"/>
+      <w:szCs w:val="20"/>
+    </w:rPr>
+  </w:style>
+  <w:style w:type="character" w:customStyle="1" w:styleId="FootnoteTextChar">
+    <w:name w:val="Footnote Text Char"/>
+    <w:basedOn w:val="DefaultParagraphFont"/>
+    <w:link w:val="FootnoteText"/>
+    <w:uiPriority w:val="99"/>
+    <w:semiHidden/>
+    <w:rsid w:val="001D44B3"/>
+    <w:rPr>
+      <w:sz w:val="20"/>
+      <w:szCs w:val="20"/>
+    </w:rPr>
+  </w:style>
+  <w:style w:type="character" w:styleId="FootnoteReference">
+    <w:name w:val="footnote reference"/>
+    <w:basedOn w:val="DefaultParagraphFont"/>
+    <w:uiPriority w:val="99"/>
+    <w:semiHidden/>
+    <w:unhideWhenUsed/>
+    <w:rsid w:val="001D44B3"/>
+    <w:rPr>
+      <w:vertAlign w:val="superscript"/>
+    </w:rPr>
+  </w:style>
+  <w:style w:type="paragraph" w:styleId="NoSpacing">
+    <w:name w:val="No Spacing"/>
+    <w:uiPriority w:val="1"/>
+    <w:qFormat/>
+    <w:rsid w:val="00F50EFB"/>
+    <w:pPr>
+      <w:spacing w:after="0" w:line="240" w:lineRule="auto"/>
+    </w:pPr>
   </w:style>
 </w:styles>
 </file>
@@ -831,4 +2595,16 @@
     </a:ext>
   </a:extLst>
 </a:theme>
+</file>
+
+<file path=customXml/item1.xml><?xml version="1.0" encoding="utf-8"?>
+<b:Sources xmlns:b="http://schemas.openxmlformats.org/officeDocument/2006/bibliography" xmlns="http://schemas.openxmlformats.org/officeDocument/2006/bibliography" SelectedStyle="\APASixthEditionOfficeOnline.xsl" StyleName="APA" Version="6"/>
+</file>
+
+<file path=customXml/itemProps1.xml><?xml version="1.0" encoding="utf-8"?>
+<ds:datastoreItem xmlns:ds="http://schemas.openxmlformats.org/officeDocument/2006/customXml" ds:itemID="{91A98DA2-BFE4-409B-9C09-E02D6114E2A1}">
+  <ds:schemaRefs>
+    <ds:schemaRef ds:uri="http://schemas.openxmlformats.org/officeDocument/2006/bibliography"/>
+  </ds:schemaRefs>
+</ds:datastoreItem>
 </file>
</xml_diff>

<commit_message>
Work more on the report
</commit_message>
<xml_diff>
--- a/Report.docx
+++ b/Report.docx
@@ -10,7 +10,11 @@
         <w:t>Introduction</w:t>
       </w:r>
     </w:p>
-    <w:p/>
+    <w:p>
+      <w:r>
+        <w:t>This is a project for CMPSC 360 that is designed to test knowledge of algorithm complexity and connectivity of graphs. The goal is to create a program to find out if a graph is connected or not.</w:t>
+      </w:r>
+    </w:p>
     <w:p>
       <w:pPr>
         <w:pStyle w:val="Heading1"/>
@@ -36,6 +40,84 @@
       <w:r>
         <w:t>For each type of graph (directed and undirected) similar yet different algorithms need to be employed in order to ensure the analysis is complete and correct.</w:t>
       </w:r>
+      <w:r>
+        <w:t xml:space="preserve"> In every case the following algorithm is used to get all the neighbors of each node:</w:t>
+      </w:r>
+    </w:p>
+    <w:p>
+      <w:pPr>
+        <w:pStyle w:val="NoSpacing"/>
+      </w:pPr>
+      <w:proofErr w:type="spellStart"/>
+      <w:proofErr w:type="gramStart"/>
+      <w:r>
+        <w:t>getNeighbors</w:t>
+      </w:r>
+      <w:proofErr w:type="spellEnd"/>
+      <w:r>
+        <w:t>(</w:t>
+      </w:r>
+      <w:proofErr w:type="gramEnd"/>
+      <w:r>
+        <w:t>G, s)</w:t>
+      </w:r>
+    </w:p>
+    <w:p>
+      <w:pPr>
+        <w:pStyle w:val="NoSpacing"/>
+      </w:pPr>
+      <w:r>
+        <w:tab/>
+        <w:t>let L be list</w:t>
+      </w:r>
+    </w:p>
+    <w:p>
+      <w:pPr>
+        <w:pStyle w:val="NoSpacing"/>
+        <w:ind w:left="720"/>
+      </w:pPr>
+      <w:r>
+        <w:t>for every node in G</w:t>
+      </w:r>
+    </w:p>
+    <w:p>
+      <w:pPr>
+        <w:pStyle w:val="NoSpacing"/>
+        <w:ind w:left="720"/>
+      </w:pPr>
+      <w:r>
+        <w:tab/>
+        <w:t>if the node is adjacent to s</w:t>
+      </w:r>
+    </w:p>
+    <w:p>
+      <w:pPr>
+        <w:pStyle w:val="NoSpacing"/>
+        <w:ind w:left="720"/>
+      </w:pPr>
+      <w:r>
+        <w:tab/>
+      </w:r>
+      <w:r>
+        <w:tab/>
+      </w:r>
+      <w:proofErr w:type="spellStart"/>
+      <w:r>
+        <w:t>L.push</w:t>
+      </w:r>
+      <w:proofErr w:type="spellEnd"/>
+      <w:r>
+        <w:t>(node)</w:t>
+      </w:r>
+    </w:p>
+    <w:p>
+      <w:pPr>
+        <w:pStyle w:val="NoSpacing"/>
+        <w:ind w:left="720"/>
+      </w:pPr>
+      <w:r>
+        <w:t>return L</w:t>
+      </w:r>
     </w:p>
     <w:p>
       <w:pPr>
@@ -55,7 +137,16 @@
     </w:p>
     <w:p>
       <w:r>
-        <w:t xml:space="preserve">Breadth-First Search is an algorithm that explores a graph from a given node by exploring all the nodes adjacent to itself and then running that same algorithm recursively </w:t>
+        <w:t>Breadth-First Search</w:t>
+      </w:r>
+      <w:r>
+        <w:t xml:space="preserve"> (BFS)</w:t>
+      </w:r>
+      <w:r>
+        <w:t xml:space="preserve"> is an algorithm that explores a graph from a given node by exploring all the nodes adjacent to itself and then running that same algorithm </w:t>
+      </w:r>
+      <w:r>
+        <w:t xml:space="preserve">iteratively </w:t>
       </w:r>
       <w:r>
         <w:t>until its destination has been found</w:t>
@@ -64,7 +155,7 @@
         <w:t>.</w:t>
       </w:r>
       <w:r>
-        <w:t xml:space="preserve"> Breadth-First Search is known to always find the optimal path exists. The algorithm is usually employed as follows:</w:t>
+        <w:t xml:space="preserve">  The algorithm is usually employed as follows:</w:t>
       </w:r>
       <w:r>
         <w:rPr>
@@ -729,9 +820,8 @@
         </w:pBdr>
         <w:shd w:val="clear" w:color="auto" w:fill="F8F8F8"/>
         <w:rPr>
-          <w:color w:val="252C33"/>
-          <w:sz w:val="21"/>
-          <w:szCs w:val="21"/>
+          <w:rStyle w:val="pun"/>
+          <w:color w:val="666600"/>
         </w:rPr>
       </w:pPr>
       <w:r>
@@ -770,34 +860,6 @@
           <w:color w:val="666600"/>
         </w:rPr>
         <w:t>.</w:t>
-      </w:r>
-    </w:p>
-    <w:p/>
-    <w:p>
-      <w:pPr>
-        <w:pStyle w:val="Heading3"/>
-      </w:pPr>
-      <w:r>
-        <w:t>Depth-First Search</w:t>
-      </w:r>
-    </w:p>
-    <w:p>
-      <w:r>
-        <w:t xml:space="preserve">In contrast to Breadth First Search, Depth First Search travels as deep as it can get until </w:t>
-      </w:r>
-      <w:proofErr w:type="spellStart"/>
-      <w:r>
-        <w:t>is</w:t>
-      </w:r>
-      <w:proofErr w:type="spellEnd"/>
-      <w:r>
-        <w:t xml:space="preserve"> reaches a terminal node and then goes up one level and runs the same process on all surrounding nodes until it has found a path. Due to the nature of this algorithm, it will always find a path if there is one, but it may not necessarily be optimal. The algorithm is as follows:</w:t>
-      </w:r>
-      <w:r>
-        <w:rPr>
-          <w:rStyle w:val="FootnoteReference"/>
-        </w:rPr>
-        <w:footnoteReference w:id="2"/>
       </w:r>
     </w:p>
     <w:p>
@@ -811,72 +873,92 @@
         </w:pBdr>
         <w:shd w:val="clear" w:color="auto" w:fill="F8F8F8"/>
         <w:rPr>
-          <w:rStyle w:val="pln"/>
-          <w:color w:val="252C33"/>
-        </w:rPr>
-      </w:pPr>
-      <w:r>
-        <w:rPr>
-          <w:rStyle w:val="pln"/>
-          <w:color w:val="252C33"/>
-        </w:rPr>
-        <w:t>DFS</w:t>
-      </w:r>
-      <w:r>
-        <w:rPr>
-          <w:rStyle w:val="pun"/>
-          <w:color w:val="666600"/>
-        </w:rPr>
-        <w:t>-</w:t>
-      </w:r>
-      <w:r>
-        <w:rPr>
-          <w:rStyle w:val="pln"/>
-          <w:color w:val="252C33"/>
-        </w:rPr>
-        <w:t xml:space="preserve">iterative </w:t>
-      </w:r>
-      <w:r>
-        <w:rPr>
-          <w:rStyle w:val="pun"/>
-          <w:color w:val="666600"/>
-        </w:rPr>
-        <w:t>(</w:t>
-      </w:r>
-      <w:r>
-        <w:rPr>
-          <w:rStyle w:val="pln"/>
-          <w:color w:val="252C33"/>
-        </w:rPr>
-        <w:t>G</w:t>
-      </w:r>
-      <w:r>
-        <w:rPr>
-          <w:rStyle w:val="pun"/>
-          <w:color w:val="666600"/>
-        </w:rPr>
-        <w:t>,</w:t>
-      </w:r>
-      <w:r>
-        <w:rPr>
-          <w:rStyle w:val="pln"/>
-          <w:color w:val="252C33"/>
-        </w:rPr>
-        <w:t xml:space="preserve"> s</w:t>
-      </w:r>
-      <w:r>
-        <w:rPr>
-          <w:rStyle w:val="pun"/>
-          <w:color w:val="666600"/>
-        </w:rPr>
-        <w:t>):</w:t>
-      </w:r>
-      <w:r>
-        <w:rPr>
-          <w:rStyle w:val="pln"/>
-          <w:color w:val="252C33"/>
-        </w:rPr>
-        <w:t xml:space="preserve">  </w:t>
+          <w:color w:val="252C33"/>
+          <w:sz w:val="21"/>
+          <w:szCs w:val="21"/>
+        </w:rPr>
+      </w:pPr>
+      <w:r>
+        <w:rPr>
+          <w:color w:val="252C33"/>
+          <w:sz w:val="21"/>
+          <w:szCs w:val="21"/>
+        </w:rPr>
+        <w:tab/>
+        <w:t xml:space="preserve">return </w:t>
+      </w:r>
+      <w:proofErr w:type="spellStart"/>
+      <w:proofErr w:type="gramStart"/>
+      <w:r>
+        <w:rPr>
+          <w:color w:val="252C33"/>
+          <w:sz w:val="21"/>
+          <w:szCs w:val="21"/>
+        </w:rPr>
+        <w:t>visitited.size</w:t>
+      </w:r>
+      <w:proofErr w:type="spellEnd"/>
+      <w:proofErr w:type="gramEnd"/>
+      <w:r>
+        <w:rPr>
+          <w:color w:val="252C33"/>
+          <w:sz w:val="21"/>
+          <w:szCs w:val="21"/>
+        </w:rPr>
+        <w:t xml:space="preserve"> == </w:t>
+      </w:r>
+      <w:proofErr w:type="spellStart"/>
+      <w:r>
+        <w:rPr>
+          <w:color w:val="252C33"/>
+          <w:sz w:val="21"/>
+          <w:szCs w:val="21"/>
+        </w:rPr>
+        <w:t>G.nodes</w:t>
+      </w:r>
+      <w:proofErr w:type="spellEnd"/>
+    </w:p>
+    <w:p>
+      <w:pPr>
+        <w:pStyle w:val="Heading3"/>
+      </w:pPr>
+      <w:r>
+        <w:lastRenderedPageBreak/>
+        <w:t>Depth-First Search</w:t>
+      </w:r>
+    </w:p>
+    <w:p>
+      <w:r>
+        <w:t>In contrast to Breadth First Search, Depth First Search</w:t>
+      </w:r>
+      <w:r>
+        <w:t xml:space="preserve"> (DFS</w:t>
+      </w:r>
+      <w:bookmarkStart w:id="0" w:name="_GoBack"/>
+      <w:bookmarkEnd w:id="0"/>
+      <w:r>
+        <w:t>)</w:t>
+      </w:r>
+      <w:r>
+        <w:t xml:space="preserve"> travels as deep as it can get until </w:t>
+      </w:r>
+      <w:r>
+        <w:t>it</w:t>
+      </w:r>
+      <w:r>
+        <w:t xml:space="preserve"> reaches a terminal node and then goes up one level and runs the same process on all surrounding nodes until it has </w:t>
+      </w:r>
+      <w:r>
+        <w:t>explored all nodes</w:t>
+      </w:r>
+      <w:r>
+        <w:t>. The algorithm is as follows:</w:t>
+      </w:r>
+      <w:r>
+        <w:rPr>
+          <w:rStyle w:val="FootnoteReference"/>
+        </w:rPr>
+        <w:footnoteReference w:id="2"/>
       </w:r>
     </w:p>
     <w:p>
@@ -899,37 +981,63 @@
           <w:rStyle w:val="pln"/>
           <w:color w:val="252C33"/>
         </w:rPr>
-        <w:t xml:space="preserve">      </w:t>
-      </w:r>
-      <w:r>
-        <w:rPr>
-          <w:rStyle w:val="kwd"/>
-          <w:color w:val="000088"/>
-        </w:rPr>
-        <w:t>let</w:t>
-      </w:r>
-      <w:r>
-        <w:rPr>
-          <w:rStyle w:val="pln"/>
-          <w:color w:val="252C33"/>
-        </w:rPr>
-        <w:t xml:space="preserve"> </w:t>
-      </w:r>
-      <w:proofErr w:type="spellStart"/>
-      <w:r>
-        <w:rPr>
-          <w:rStyle w:val="pln"/>
-          <w:color w:val="252C33"/>
-        </w:rPr>
-        <w:t>S</w:t>
-      </w:r>
-      <w:proofErr w:type="spellEnd"/>
-      <w:r>
-        <w:rPr>
-          <w:rStyle w:val="pln"/>
-          <w:color w:val="252C33"/>
-        </w:rPr>
-        <w:t xml:space="preserve"> be stack</w:t>
+        <w:t>DFS</w:t>
+      </w:r>
+      <w:r>
+        <w:rPr>
+          <w:rStyle w:val="pun"/>
+          <w:color w:val="666600"/>
+        </w:rPr>
+        <w:t>-</w:t>
+      </w:r>
+      <w:r>
+        <w:rPr>
+          <w:rStyle w:val="pln"/>
+          <w:color w:val="252C33"/>
+        </w:rPr>
+        <w:t xml:space="preserve">iterative </w:t>
+      </w:r>
+      <w:r>
+        <w:rPr>
+          <w:rStyle w:val="pun"/>
+          <w:color w:val="666600"/>
+        </w:rPr>
+        <w:t>(</w:t>
+      </w:r>
+      <w:r>
+        <w:rPr>
+          <w:rStyle w:val="pln"/>
+          <w:color w:val="252C33"/>
+        </w:rPr>
+        <w:t>G</w:t>
+      </w:r>
+      <w:r>
+        <w:rPr>
+          <w:rStyle w:val="pun"/>
+          <w:color w:val="666600"/>
+        </w:rPr>
+        <w:t>,</w:t>
+      </w:r>
+      <w:r>
+        <w:rPr>
+          <w:rStyle w:val="pln"/>
+          <w:color w:val="252C33"/>
+        </w:rPr>
+        <w:t xml:space="preserve"> s</w:t>
+      </w:r>
+      <w:r>
+        <w:rPr>
+          <w:rStyle w:val="pun"/>
+          <w:color w:val="666600"/>
+        </w:rPr>
+        <w:t>):</w:t>
+      </w:r>
+      <w:r>
+        <w:rPr>
+          <w:rStyle w:val="pln"/>
+          <w:color w:val="252C33"/>
+        </w:rPr>
+        <w:t xml:space="preserve">  </w:t>
       </w:r>
     </w:p>
     <w:p>
@@ -954,8 +1062,21 @@
         </w:rPr>
         <w:t xml:space="preserve">      </w:t>
       </w:r>
+      <w:r>
+        <w:rPr>
+          <w:rStyle w:val="kwd"/>
+          <w:color w:val="000088"/>
+        </w:rPr>
+        <w:t>let</w:t>
+      </w:r>
+      <w:r>
+        <w:rPr>
+          <w:rStyle w:val="pln"/>
+          <w:color w:val="252C33"/>
+        </w:rPr>
+        <w:t xml:space="preserve"> </w:t>
+      </w:r>
       <w:proofErr w:type="spellStart"/>
-      <w:proofErr w:type="gramStart"/>
       <w:r>
         <w:rPr>
           <w:rStyle w:val="pln"/>
@@ -963,42 +1084,13 @@
         </w:rPr>
         <w:t>S</w:t>
       </w:r>
-      <w:r>
-        <w:rPr>
-          <w:rStyle w:val="pun"/>
-          <w:color w:val="666600"/>
-        </w:rPr>
-        <w:t>.</w:t>
-      </w:r>
-      <w:r>
-        <w:rPr>
-          <w:rStyle w:val="pln"/>
-          <w:color w:val="252C33"/>
-        </w:rPr>
-        <w:t>push</w:t>
-      </w:r>
       <w:proofErr w:type="spellEnd"/>
-      <w:proofErr w:type="gramEnd"/>
-      <w:r>
-        <w:rPr>
-          <w:rStyle w:val="pun"/>
-          <w:color w:val="666600"/>
-        </w:rPr>
-        <w:t>(</w:t>
-      </w:r>
-      <w:r>
-        <w:rPr>
-          <w:rStyle w:val="pln"/>
-          <w:color w:val="252C33"/>
-        </w:rPr>
-        <w:t xml:space="preserve"> s </w:t>
-      </w:r>
-      <w:r>
-        <w:rPr>
-          <w:rStyle w:val="pun"/>
-          <w:color w:val="666600"/>
-        </w:rPr>
-        <w:t>)</w:t>
+      <w:r>
+        <w:rPr>
+          <w:rStyle w:val="pln"/>
+          <w:color w:val="252C33"/>
+        </w:rPr>
+        <w:t xml:space="preserve"> be stack</w:t>
       </w:r>
     </w:p>
     <w:p>
@@ -1024,34 +1116,13 @@
         <w:t xml:space="preserve">      </w:t>
       </w:r>
       <w:proofErr w:type="spellStart"/>
-      <w:r>
-        <w:rPr>
-          <w:rStyle w:val="pln"/>
-          <w:color w:val="252C33"/>
-        </w:rPr>
-        <w:t>mark s</w:t>
-      </w:r>
-      <w:proofErr w:type="spellEnd"/>
-      <w:r>
-        <w:rPr>
-          <w:rStyle w:val="pln"/>
-          <w:color w:val="252C33"/>
-        </w:rPr>
-        <w:t xml:space="preserve"> </w:t>
-      </w:r>
-      <w:r>
-        <w:rPr>
-          <w:rStyle w:val="kwd"/>
-          <w:color w:val="000088"/>
-        </w:rPr>
-        <w:t>as</w:t>
-      </w:r>
-      <w:r>
-        <w:rPr>
-          <w:rStyle w:val="pln"/>
-          <w:color w:val="252C33"/>
-        </w:rPr>
-        <w:t xml:space="preserve"> visited</w:t>
+      <w:proofErr w:type="gramStart"/>
+      <w:r>
+        <w:rPr>
+          <w:rStyle w:val="pln"/>
+          <w:color w:val="252C33"/>
+        </w:rPr>
+        <w:t>S</w:t>
       </w:r>
       <w:r>
         <w:rPr>
@@ -1059,6 +1130,36 @@
           <w:color w:val="666600"/>
         </w:rPr>
         <w:t>.</w:t>
+      </w:r>
+      <w:r>
+        <w:rPr>
+          <w:rStyle w:val="pln"/>
+          <w:color w:val="252C33"/>
+        </w:rPr>
+        <w:t>push</w:t>
+      </w:r>
+      <w:proofErr w:type="spellEnd"/>
+      <w:proofErr w:type="gramEnd"/>
+      <w:r>
+        <w:rPr>
+          <w:rStyle w:val="pun"/>
+          <w:color w:val="666600"/>
+        </w:rPr>
+        <w:t>(</w:t>
+      </w:r>
+      <w:r>
+        <w:rPr>
+          <w:rStyle w:val="pln"/>
+          <w:color w:val="252C33"/>
+        </w:rPr>
+        <w:t xml:space="preserve"> s </w:t>
+      </w:r>
+      <w:r>
+        <w:rPr>
+          <w:rStyle w:val="pun"/>
+          <w:color w:val="666600"/>
+        </w:rPr>
+        <w:t>)</w:t>
       </w:r>
     </w:p>
     <w:p>
@@ -1083,77 +1184,42 @@
         </w:rPr>
         <w:t xml:space="preserve">      </w:t>
       </w:r>
+      <w:proofErr w:type="spellStart"/>
+      <w:r>
+        <w:rPr>
+          <w:rStyle w:val="pln"/>
+          <w:color w:val="252C33"/>
+        </w:rPr>
+        <w:t>mark s</w:t>
+      </w:r>
+      <w:proofErr w:type="spellEnd"/>
+      <w:r>
+        <w:rPr>
+          <w:rStyle w:val="pln"/>
+          <w:color w:val="252C33"/>
+        </w:rPr>
+        <w:t xml:space="preserve"> </w:t>
+      </w:r>
       <w:r>
         <w:rPr>
           <w:rStyle w:val="kwd"/>
           <w:color w:val="000088"/>
         </w:rPr>
-        <w:t>while</w:t>
-      </w:r>
-      <w:r>
-        <w:rPr>
-          <w:rStyle w:val="pln"/>
-          <w:color w:val="252C33"/>
-        </w:rPr>
-        <w:t xml:space="preserve"> </w:t>
-      </w:r>
-      <w:proofErr w:type="gramStart"/>
+        <w:t>as</w:t>
+      </w:r>
+      <w:r>
+        <w:rPr>
+          <w:rStyle w:val="pln"/>
+          <w:color w:val="252C33"/>
+        </w:rPr>
+        <w:t xml:space="preserve"> visited</w:t>
+      </w:r>
       <w:r>
         <w:rPr>
           <w:rStyle w:val="pun"/>
           <w:color w:val="666600"/>
         </w:rPr>
-        <w:t>(</w:t>
-      </w:r>
-      <w:r>
-        <w:rPr>
-          <w:rStyle w:val="pln"/>
-          <w:color w:val="252C33"/>
-        </w:rPr>
-        <w:t xml:space="preserve"> S</w:t>
-      </w:r>
-      <w:proofErr w:type="gramEnd"/>
-      <w:r>
-        <w:rPr>
-          <w:rStyle w:val="pln"/>
-          <w:color w:val="252C33"/>
-        </w:rPr>
-        <w:t xml:space="preserve"> </w:t>
-      </w:r>
-      <w:r>
-        <w:rPr>
-          <w:rStyle w:val="kwd"/>
-          <w:color w:val="000088"/>
-        </w:rPr>
-        <w:t>is</w:t>
-      </w:r>
-      <w:r>
-        <w:rPr>
-          <w:rStyle w:val="pln"/>
-          <w:color w:val="252C33"/>
-        </w:rPr>
-        <w:t xml:space="preserve"> </w:t>
-      </w:r>
-      <w:r>
-        <w:rPr>
-          <w:rStyle w:val="kwd"/>
-          <w:color w:val="000088"/>
-        </w:rPr>
-        <w:t>not</w:t>
-      </w:r>
-      <w:r>
-        <w:rPr>
-          <w:rStyle w:val="pln"/>
-          <w:color w:val="252C33"/>
-        </w:rPr>
-        <w:t xml:space="preserve"> empty</w:t>
-      </w:r>
-      <w:r>
-        <w:rPr>
-          <w:rStyle w:val="pun"/>
-          <w:color w:val="666600"/>
-        </w:rPr>
-        <w:t>):</w:t>
+        <w:t>.</w:t>
       </w:r>
     </w:p>
     <w:p>
@@ -1176,23 +1242,36 @@
           <w:rStyle w:val="pln"/>
           <w:color w:val="252C33"/>
         </w:rPr>
-        <w:lastRenderedPageBreak/>
-        <w:t xml:space="preserve">          </w:t>
+        <w:t xml:space="preserve">      </w:t>
+      </w:r>
+      <w:r>
+        <w:rPr>
+          <w:rStyle w:val="kwd"/>
+          <w:color w:val="000088"/>
+        </w:rPr>
+        <w:t>while</w:t>
+      </w:r>
+      <w:r>
+        <w:rPr>
+          <w:rStyle w:val="pln"/>
+          <w:color w:val="252C33"/>
+        </w:rPr>
+        <w:t xml:space="preserve"> </w:t>
       </w:r>
       <w:proofErr w:type="gramStart"/>
-      <w:r>
-        <w:rPr>
-          <w:rStyle w:val="pln"/>
-          <w:color w:val="252C33"/>
-        </w:rPr>
-        <w:t xml:space="preserve">v  </w:t>
-      </w:r>
       <w:r>
         <w:rPr>
           <w:rStyle w:val="pun"/>
           <w:color w:val="666600"/>
         </w:rPr>
-        <w:t>=</w:t>
+        <w:t>(</w:t>
+      </w:r>
+      <w:r>
+        <w:rPr>
+          <w:rStyle w:val="pln"/>
+          <w:color w:val="252C33"/>
+        </w:rPr>
+        <w:t xml:space="preserve"> S</w:t>
       </w:r>
       <w:proofErr w:type="gramEnd"/>
       <w:r>
@@ -1200,51 +1279,42 @@
           <w:rStyle w:val="pln"/>
           <w:color w:val="252C33"/>
         </w:rPr>
-        <w:t xml:space="preserve">  </w:t>
-      </w:r>
-      <w:proofErr w:type="spellStart"/>
-      <w:r>
-        <w:rPr>
-          <w:rStyle w:val="pln"/>
-          <w:color w:val="252C33"/>
-        </w:rPr>
-        <w:t>S</w:t>
+        <w:t xml:space="preserve"> </w:t>
+      </w:r>
+      <w:r>
+        <w:rPr>
+          <w:rStyle w:val="kwd"/>
+          <w:color w:val="000088"/>
+        </w:rPr>
+        <w:t>is</w:t>
+      </w:r>
+      <w:r>
+        <w:rPr>
+          <w:rStyle w:val="pln"/>
+          <w:color w:val="252C33"/>
+        </w:rPr>
+        <w:t xml:space="preserve"> </w:t>
+      </w:r>
+      <w:r>
+        <w:rPr>
+          <w:rStyle w:val="kwd"/>
+          <w:color w:val="000088"/>
+        </w:rPr>
+        <w:t>not</w:t>
+      </w:r>
+      <w:r>
+        <w:rPr>
+          <w:rStyle w:val="pln"/>
+          <w:color w:val="252C33"/>
+        </w:rPr>
+        <w:t xml:space="preserve"> empty</w:t>
       </w:r>
       <w:r>
         <w:rPr>
           <w:rStyle w:val="pun"/>
           <w:color w:val="666600"/>
         </w:rPr>
-        <w:t>.</w:t>
-      </w:r>
-      <w:r>
-        <w:rPr>
-          <w:rStyle w:val="pln"/>
-          <w:color w:val="252C33"/>
-        </w:rPr>
-        <w:t>top</w:t>
-      </w:r>
-      <w:proofErr w:type="spellEnd"/>
-      <w:r>
-        <w:rPr>
-          <w:rStyle w:val="pun"/>
-          <w:color w:val="666600"/>
-        </w:rPr>
-        <w:t>(</w:t>
-      </w:r>
-      <w:r>
-        <w:rPr>
-          <w:rStyle w:val="pln"/>
-          <w:color w:val="252C33"/>
-        </w:rPr>
-        <w:t xml:space="preserve"> </w:t>
-      </w:r>
-      <w:r>
-        <w:rPr>
-          <w:rStyle w:val="pun"/>
-          <w:color w:val="666600"/>
-        </w:rPr>
-        <w:t>)</w:t>
+        <w:t>):</w:t>
       </w:r>
     </w:p>
     <w:p>
@@ -1267,54 +1337,75 @@
           <w:rStyle w:val="pln"/>
           <w:color w:val="252C33"/>
         </w:rPr>
-        <w:t xml:space="preserve">         </w:t>
-      </w:r>
-      <w:proofErr w:type="spellStart"/>
+        <w:t xml:space="preserve">          </w:t>
+      </w:r>
       <w:proofErr w:type="gramStart"/>
       <w:r>
         <w:rPr>
           <w:rStyle w:val="pln"/>
           <w:color w:val="252C33"/>
         </w:rPr>
-        <w:t>S</w:t>
+        <w:t xml:space="preserve">v  </w:t>
       </w:r>
       <w:r>
         <w:rPr>
           <w:rStyle w:val="pun"/>
           <w:color w:val="666600"/>
         </w:rPr>
-        <w:t>.</w:t>
-      </w:r>
-      <w:r>
-        <w:rPr>
-          <w:rStyle w:val="pln"/>
-          <w:color w:val="252C33"/>
-        </w:rPr>
-        <w:t>pop</w:t>
-      </w:r>
-      <w:proofErr w:type="spellEnd"/>
+        <w:t>=</w:t>
+      </w:r>
+      <w:proofErr w:type="gramEnd"/>
+      <w:r>
+        <w:rPr>
+          <w:rStyle w:val="pln"/>
+          <w:color w:val="252C33"/>
+        </w:rPr>
+        <w:t xml:space="preserve">  </w:t>
+      </w:r>
+      <w:proofErr w:type="spellStart"/>
+      <w:r>
+        <w:rPr>
+          <w:rStyle w:val="pln"/>
+          <w:color w:val="252C33"/>
+        </w:rPr>
+        <w:t>S</w:t>
+      </w:r>
       <w:r>
         <w:rPr>
           <w:rStyle w:val="pun"/>
           <w:color w:val="666600"/>
         </w:rPr>
-        <w:t>(</w:t>
-      </w:r>
-      <w:r>
-        <w:rPr>
-          <w:rStyle w:val="pln"/>
-          <w:color w:val="252C33"/>
-        </w:rPr>
-        <w:t xml:space="preserve"> </w:t>
-      </w:r>
+        <w:t>.</w:t>
+      </w:r>
+      <w:r>
+        <w:rPr>
+          <w:rStyle w:val="pln"/>
+          <w:color w:val="252C33"/>
+        </w:rPr>
+        <w:t>top</w:t>
+      </w:r>
+      <w:proofErr w:type="spellEnd"/>
       <w:r>
         <w:rPr>
           <w:rStyle w:val="pun"/>
           <w:color w:val="666600"/>
         </w:rPr>
+        <w:t>(</w:t>
+      </w:r>
+      <w:r>
+        <w:rPr>
+          <w:rStyle w:val="pln"/>
+          <w:color w:val="252C33"/>
+        </w:rPr>
+        <w:t xml:space="preserve"> </w:t>
+      </w:r>
+      <w:r>
+        <w:rPr>
+          <w:rStyle w:val="pun"/>
+          <w:color w:val="666600"/>
+        </w:rPr>
         <w:t>)</w:t>
       </w:r>
-      <w:proofErr w:type="gramEnd"/>
     </w:p>
     <w:p>
       <w:pPr>
@@ -1336,75 +1427,54 @@
           <w:rStyle w:val="pln"/>
           <w:color w:val="252C33"/>
         </w:rPr>
-        <w:t xml:space="preserve">        </w:t>
-      </w:r>
-      <w:r>
-        <w:rPr>
-          <w:rStyle w:val="kwd"/>
-          <w:color w:val="000088"/>
-        </w:rPr>
-        <w:t>for</w:t>
-      </w:r>
-      <w:r>
-        <w:rPr>
-          <w:rStyle w:val="pln"/>
-          <w:color w:val="252C33"/>
-        </w:rPr>
-        <w:t xml:space="preserve"> all </w:t>
+        <w:t xml:space="preserve">         </w:t>
       </w:r>
       <w:proofErr w:type="spellStart"/>
-      <w:r>
-        <w:rPr>
-          <w:rStyle w:val="pln"/>
-          <w:color w:val="252C33"/>
-        </w:rPr>
-        <w:t>neighbours</w:t>
-      </w:r>
-      <w:proofErr w:type="spellEnd"/>
-      <w:r>
-        <w:rPr>
-          <w:rStyle w:val="pln"/>
-          <w:color w:val="252C33"/>
-        </w:rPr>
-        <w:t xml:space="preserve"> w of v </w:t>
-      </w:r>
-      <w:r>
-        <w:rPr>
-          <w:rStyle w:val="kwd"/>
-          <w:color w:val="000088"/>
-        </w:rPr>
-        <w:t>in</w:t>
-      </w:r>
-      <w:r>
-        <w:rPr>
-          <w:rStyle w:val="pln"/>
-          <w:color w:val="252C33"/>
-        </w:rPr>
-        <w:t xml:space="preserve"> </w:t>
-      </w:r>
-      <w:r>
-        <w:rPr>
-          <w:rStyle w:val="typ"/>
-          <w:color w:val="660066"/>
-        </w:rPr>
-        <w:t>Graph</w:t>
-      </w:r>
-      <w:r>
-        <w:rPr>
-          <w:rStyle w:val="pln"/>
-          <w:color w:val="252C33"/>
-        </w:rPr>
-        <w:t xml:space="preserve"> G</w:t>
+      <w:proofErr w:type="gramStart"/>
+      <w:r>
+        <w:rPr>
+          <w:rStyle w:val="pln"/>
+          <w:color w:val="252C33"/>
+        </w:rPr>
+        <w:t>S</w:t>
       </w:r>
       <w:r>
         <w:rPr>
           <w:rStyle w:val="pun"/>
           <w:color w:val="666600"/>
         </w:rPr>
-        <w:t>:</w:t>
-      </w:r>
-      <w:bookmarkStart w:id="0" w:name="_GoBack"/>
-      <w:bookmarkEnd w:id="0"/>
+        <w:t>.</w:t>
+      </w:r>
+      <w:r>
+        <w:rPr>
+          <w:rStyle w:val="pln"/>
+          <w:color w:val="252C33"/>
+        </w:rPr>
+        <w:t>pop</w:t>
+      </w:r>
+      <w:proofErr w:type="spellEnd"/>
+      <w:r>
+        <w:rPr>
+          <w:rStyle w:val="pun"/>
+          <w:color w:val="666600"/>
+        </w:rPr>
+        <w:t>(</w:t>
+      </w:r>
+      <w:r>
+        <w:rPr>
+          <w:rStyle w:val="pln"/>
+          <w:color w:val="252C33"/>
+        </w:rPr>
+        <w:t xml:space="preserve"> </w:t>
+      </w:r>
+      <w:r>
+        <w:rPr>
+          <w:rStyle w:val="pun"/>
+          <w:color w:val="666600"/>
+        </w:rPr>
+        <w:t>)</w:t>
+      </w:r>
+      <w:proofErr w:type="gramEnd"/>
     </w:p>
     <w:p>
       <w:pPr>
@@ -1426,28 +1496,44 @@
           <w:rStyle w:val="pln"/>
           <w:color w:val="252C33"/>
         </w:rPr>
-        <w:t xml:space="preserve">            </w:t>
+        <w:t xml:space="preserve">        </w:t>
       </w:r>
       <w:r>
         <w:rPr>
           <w:rStyle w:val="kwd"/>
           <w:color w:val="000088"/>
         </w:rPr>
-        <w:t>if</w:t>
-      </w:r>
-      <w:r>
-        <w:rPr>
-          <w:rStyle w:val="pln"/>
-          <w:color w:val="252C33"/>
-        </w:rPr>
-        <w:t xml:space="preserve"> w </w:t>
+        <w:t>for</w:t>
+      </w:r>
+      <w:r>
+        <w:rPr>
+          <w:rStyle w:val="pln"/>
+          <w:color w:val="252C33"/>
+        </w:rPr>
+        <w:t xml:space="preserve"> all </w:t>
+      </w:r>
+      <w:proofErr w:type="spellStart"/>
+      <w:r>
+        <w:rPr>
+          <w:rStyle w:val="pln"/>
+          <w:color w:val="252C33"/>
+        </w:rPr>
+        <w:t>neighbours</w:t>
+      </w:r>
+      <w:proofErr w:type="spellEnd"/>
+      <w:r>
+        <w:rPr>
+          <w:rStyle w:val="pln"/>
+          <w:color w:val="252C33"/>
+        </w:rPr>
+        <w:t xml:space="preserve"> w of v </w:t>
       </w:r>
       <w:r>
         <w:rPr>
           <w:rStyle w:val="kwd"/>
           <w:color w:val="000088"/>
         </w:rPr>
-        <w:t>is</w:t>
+        <w:t>in</w:t>
       </w:r>
       <w:r>
         <w:rPr>
@@ -1458,25 +1544,17 @@
       </w:r>
       <w:r>
         <w:rPr>
-          <w:rStyle w:val="kwd"/>
-          <w:color w:val="000088"/>
-        </w:rPr>
-        <w:t>not</w:t>
-      </w:r>
-      <w:r>
-        <w:rPr>
-          <w:rStyle w:val="pln"/>
-          <w:color w:val="252C33"/>
-        </w:rPr>
-        <w:t xml:space="preserve"> </w:t>
-      </w:r>
-      <w:proofErr w:type="gramStart"/>
-      <w:r>
-        <w:rPr>
-          <w:rStyle w:val="pln"/>
-          <w:color w:val="252C33"/>
-        </w:rPr>
-        <w:t xml:space="preserve">visited </w:t>
+          <w:rStyle w:val="typ"/>
+          <w:color w:val="660066"/>
+        </w:rPr>
+        <w:t>Graph</w:t>
+      </w:r>
+      <w:r>
+        <w:rPr>
+          <w:rStyle w:val="pln"/>
+          <w:color w:val="252C33"/>
+        </w:rPr>
+        <w:t xml:space="preserve"> G</w:t>
       </w:r>
       <w:r>
         <w:rPr>
@@ -1485,7 +1563,6 @@
         </w:rPr>
         <w:t>:</w:t>
       </w:r>
-      <w:proofErr w:type="gramEnd"/>
     </w:p>
     <w:p>
       <w:pPr>
@@ -1507,61 +1584,66 @@
           <w:rStyle w:val="pln"/>
           <w:color w:val="252C33"/>
         </w:rPr>
-        <w:t xml:space="preserve">                </w:t>
-      </w:r>
-      <w:proofErr w:type="spellStart"/>
+        <w:t xml:space="preserve">            </w:t>
+      </w:r>
+      <w:r>
+        <w:rPr>
+          <w:rStyle w:val="kwd"/>
+          <w:color w:val="000088"/>
+        </w:rPr>
+        <w:t>if</w:t>
+      </w:r>
+      <w:r>
+        <w:rPr>
+          <w:rStyle w:val="pln"/>
+          <w:color w:val="252C33"/>
+        </w:rPr>
+        <w:t xml:space="preserve"> w </w:t>
+      </w:r>
+      <w:r>
+        <w:rPr>
+          <w:rStyle w:val="kwd"/>
+          <w:color w:val="000088"/>
+        </w:rPr>
+        <w:t>is</w:t>
+      </w:r>
+      <w:r>
+        <w:rPr>
+          <w:rStyle w:val="pln"/>
+          <w:color w:val="252C33"/>
+        </w:rPr>
+        <w:t xml:space="preserve"> </w:t>
+      </w:r>
+      <w:r>
+        <w:rPr>
+          <w:rStyle w:val="kwd"/>
+          <w:color w:val="000088"/>
+        </w:rPr>
+        <w:t>not</w:t>
+      </w:r>
+      <w:r>
+        <w:rPr>
+          <w:rStyle w:val="pln"/>
+          <w:color w:val="252C33"/>
+        </w:rPr>
+        <w:t xml:space="preserve"> </w:t>
+      </w:r>
       <w:proofErr w:type="gramStart"/>
       <w:r>
         <w:rPr>
           <w:rStyle w:val="pln"/>
           <w:color w:val="252C33"/>
         </w:rPr>
-        <w:t>S</w:t>
+        <w:t xml:space="preserve">visited </w:t>
       </w:r>
       <w:r>
         <w:rPr>
           <w:rStyle w:val="pun"/>
           <w:color w:val="666600"/>
         </w:rPr>
-        <w:t>.</w:t>
-      </w:r>
-      <w:r>
-        <w:rPr>
-          <w:rStyle w:val="pln"/>
-          <w:color w:val="252C33"/>
-        </w:rPr>
-        <w:t>push</w:t>
-      </w:r>
-      <w:proofErr w:type="spellEnd"/>
+        <w:t>:</w:t>
+      </w:r>
       <w:proofErr w:type="gramEnd"/>
-      <w:r>
-        <w:rPr>
-          <w:rStyle w:val="pun"/>
-          <w:color w:val="666600"/>
-        </w:rPr>
-        <w:t>(</w:t>
-      </w:r>
-      <w:r>
-        <w:rPr>
-          <w:rStyle w:val="pln"/>
-          <w:color w:val="252C33"/>
-        </w:rPr>
-        <w:t xml:space="preserve"> w </w:t>
-      </w:r>
-      <w:r>
-        <w:rPr>
-          <w:rStyle w:val="pun"/>
-          <w:color w:val="666600"/>
-        </w:rPr>
-        <w:t>)</w:t>
-      </w:r>
-      <w:r>
-        <w:rPr>
-          <w:rStyle w:val="pln"/>
-          <w:color w:val="252C33"/>
-        </w:rPr>
-        <w:t xml:space="preserve">         </w:t>
-      </w:r>
     </w:p>
     <w:p>
       <w:pPr>
@@ -1583,6 +1665,82 @@
           <w:rStyle w:val="pln"/>
           <w:color w:val="252C33"/>
         </w:rPr>
+        <w:t xml:space="preserve">                </w:t>
+      </w:r>
+      <w:proofErr w:type="spellStart"/>
+      <w:proofErr w:type="gramStart"/>
+      <w:r>
+        <w:rPr>
+          <w:rStyle w:val="pln"/>
+          <w:color w:val="252C33"/>
+        </w:rPr>
+        <w:t>S</w:t>
+      </w:r>
+      <w:r>
+        <w:rPr>
+          <w:rStyle w:val="pun"/>
+          <w:color w:val="666600"/>
+        </w:rPr>
+        <w:t>.</w:t>
+      </w:r>
+      <w:r>
+        <w:rPr>
+          <w:rStyle w:val="pln"/>
+          <w:color w:val="252C33"/>
+        </w:rPr>
+        <w:t>push</w:t>
+      </w:r>
+      <w:proofErr w:type="spellEnd"/>
+      <w:proofErr w:type="gramEnd"/>
+      <w:r>
+        <w:rPr>
+          <w:rStyle w:val="pun"/>
+          <w:color w:val="666600"/>
+        </w:rPr>
+        <w:t>(</w:t>
+      </w:r>
+      <w:r>
+        <w:rPr>
+          <w:rStyle w:val="pln"/>
+          <w:color w:val="252C33"/>
+        </w:rPr>
+        <w:t xml:space="preserve"> w </w:t>
+      </w:r>
+      <w:r>
+        <w:rPr>
+          <w:rStyle w:val="pun"/>
+          <w:color w:val="666600"/>
+        </w:rPr>
+        <w:t>)</w:t>
+      </w:r>
+      <w:r>
+        <w:rPr>
+          <w:rStyle w:val="pln"/>
+          <w:color w:val="252C33"/>
+        </w:rPr>
+        <w:t xml:space="preserve">         </w:t>
+      </w:r>
+    </w:p>
+    <w:p>
+      <w:pPr>
+        <w:pStyle w:val="HTMLPreformatted"/>
+        <w:pBdr>
+          <w:top w:val="single" w:sz="6" w:space="8" w:color="CCCCCC"/>
+          <w:left w:val="single" w:sz="6" w:space="8" w:color="CCCCCC"/>
+          <w:bottom w:val="single" w:sz="6" w:space="8" w:color="CCCCCC"/>
+          <w:right w:val="single" w:sz="6" w:space="8" w:color="CCCCCC"/>
+        </w:pBdr>
+        <w:shd w:val="clear" w:color="auto" w:fill="F8F8F8"/>
+        <w:rPr>
+          <w:rStyle w:val="pln"/>
+          <w:color w:val="252C33"/>
+        </w:rPr>
+      </w:pPr>
+      <w:r>
+        <w:rPr>
+          <w:rStyle w:val="pln"/>
+          <w:color w:val="252C33"/>
+        </w:rPr>
         <w:t xml:space="preserve">                    mark </w:t>
       </w:r>
       <w:proofErr w:type="spellStart"/>
@@ -1609,6 +1767,67 @@
         <w:t xml:space="preserve"> visited</w:t>
       </w:r>
     </w:p>
+    <w:p>
+      <w:pPr>
+        <w:pStyle w:val="HTMLPreformatted"/>
+        <w:pBdr>
+          <w:top w:val="single" w:sz="6" w:space="8" w:color="CCCCCC"/>
+          <w:left w:val="single" w:sz="6" w:space="8" w:color="CCCCCC"/>
+          <w:bottom w:val="single" w:sz="6" w:space="8" w:color="CCCCCC"/>
+          <w:right w:val="single" w:sz="6" w:space="8" w:color="CCCCCC"/>
+        </w:pBdr>
+        <w:shd w:val="clear" w:color="auto" w:fill="F8F8F8"/>
+        <w:rPr>
+          <w:rStyle w:val="pln"/>
+          <w:color w:val="252C33"/>
+        </w:rPr>
+      </w:pPr>
+      <w:r>
+        <w:rPr>
+          <w:rStyle w:val="pln"/>
+          <w:color w:val="252C33"/>
+        </w:rPr>
+        <w:tab/>
+      </w:r>
+      <w:r>
+        <w:rPr>
+          <w:color w:val="252C33"/>
+          <w:sz w:val="21"/>
+          <w:szCs w:val="21"/>
+        </w:rPr>
+        <w:t xml:space="preserve">return </w:t>
+      </w:r>
+      <w:proofErr w:type="spellStart"/>
+      <w:proofErr w:type="gramStart"/>
+      <w:r>
+        <w:rPr>
+          <w:color w:val="252C33"/>
+          <w:sz w:val="21"/>
+          <w:szCs w:val="21"/>
+        </w:rPr>
+        <w:t>visitited.size</w:t>
+      </w:r>
+      <w:proofErr w:type="spellEnd"/>
+      <w:proofErr w:type="gramEnd"/>
+      <w:r>
+        <w:rPr>
+          <w:color w:val="252C33"/>
+          <w:sz w:val="21"/>
+          <w:szCs w:val="21"/>
+        </w:rPr>
+        <w:t xml:space="preserve"> == </w:t>
+      </w:r>
+      <w:proofErr w:type="spellStart"/>
+      <w:r>
+        <w:rPr>
+          <w:color w:val="252C33"/>
+          <w:sz w:val="21"/>
+          <w:szCs w:val="21"/>
+        </w:rPr>
+        <w:t>G.nodes</w:t>
+      </w:r>
+      <w:proofErr w:type="spellEnd"/>
+    </w:p>
     <w:p/>
     <w:p>
       <w:pPr>
@@ -1618,7 +1837,69 @@
         <w:t>Directed Graphs</w:t>
       </w:r>
     </w:p>
-    <w:p/>
+    <w:p>
+      <w:r>
+        <w:t xml:space="preserve">The same algorithms above can be applied but it also requires a special loop to check if there is a path to every node from any starting point. </w:t>
+      </w:r>
+      <w:r>
+        <w:t>Thus,</w:t>
+      </w:r>
+      <w:r>
+        <w:t xml:space="preserve"> the following algorithm can be applied:</w:t>
+      </w:r>
+    </w:p>
+    <w:p>
+      <w:pPr>
+        <w:pStyle w:val="NoSpacing"/>
+      </w:pPr>
+      <w:proofErr w:type="spellStart"/>
+      <w:r>
+        <w:t>checkDirected</w:t>
+      </w:r>
+      <w:proofErr w:type="spellEnd"/>
+      <w:r>
+        <w:t>(G)</w:t>
+      </w:r>
+    </w:p>
+    <w:p>
+      <w:pPr>
+        <w:pStyle w:val="NoSpacing"/>
+        <w:ind w:left="720"/>
+      </w:pPr>
+      <w:r>
+        <w:t xml:space="preserve">for </w:t>
+      </w:r>
+      <w:r>
+        <w:t>every node in G</w:t>
+      </w:r>
+    </w:p>
+    <w:p>
+      <w:pPr>
+        <w:pStyle w:val="NoSpacing"/>
+        <w:ind w:left="1440"/>
+      </w:pPr>
+      <w:r>
+        <w:t>if all nodes cannot be reached (either BFS or DFS)</w:t>
+      </w:r>
+    </w:p>
+    <w:p>
+      <w:pPr>
+        <w:pStyle w:val="NoSpacing"/>
+        <w:ind w:left="2160"/>
+      </w:pPr>
+      <w:r>
+        <w:t>return false</w:t>
+      </w:r>
+    </w:p>
+    <w:p>
+      <w:pPr>
+        <w:pStyle w:val="NoSpacing"/>
+        <w:ind w:left="720"/>
+      </w:pPr>
+      <w:r>
+        <w:t>return true</w:t>
+      </w:r>
+    </w:p>
     <w:p>
       <w:pPr>
         <w:pStyle w:val="Heading1"/>
@@ -1627,7 +1908,953 @@
         <w:t>Time Complexity Analysis</w:t>
       </w:r>
     </w:p>
-    <w:p/>
+    <w:p>
+      <w:r>
+        <w:t xml:space="preserve">For the time complexity </w:t>
+      </w:r>
+      <w:r>
+        <w:t>analysis,</w:t>
+      </w:r>
+      <w:r>
+        <w:t xml:space="preserve"> the number of comparisons</w:t>
+      </w:r>
+      <w:r>
+        <w:t xml:space="preserve"> performed by each algorithm.</w:t>
+      </w:r>
+    </w:p>
+    <w:p>
+      <w:pPr>
+        <w:pStyle w:val="Heading2"/>
+      </w:pPr>
+      <w:r>
+        <w:t>Breadth-First Search</w:t>
+      </w:r>
+    </w:p>
+    <w:p>
+      <w:pPr>
+        <w:rPr>
+          <w:rFonts w:eastAsiaTheme="minorEastAsia"/>
+        </w:rPr>
+      </w:pPr>
+      <w:r>
+        <w:t xml:space="preserve">For BFS the </w:t>
+      </w:r>
+      <w:r>
+        <w:t>worst-case</w:t>
+      </w:r>
+      <w:r>
+        <w:t xml:space="preserve"> </w:t>
+      </w:r>
+      <w:r>
+        <w:t xml:space="preserve">for the </w:t>
+      </w:r>
+      <w:r>
+        <w:t xml:space="preserve">number of loops for the </w:t>
+      </w:r>
+      <w:r>
+        <w:t xml:space="preserve">outer loop is </w:t>
+      </w:r>
+      <m:oMath>
+        <m:r>
+          <w:rPr>
+            <w:rFonts w:ascii="Cambria Math" w:hAnsi="Cambria Math"/>
+          </w:rPr>
+          <m:t>n</m:t>
+        </m:r>
+      </m:oMath>
+      <w:r>
+        <w:t xml:space="preserve"> because then the algorithm has had to check every node and add it to the explored set. Likewise, it the same as the inner loop because it also </w:t>
+      </w:r>
+      <m:oMath>
+        <m:r>
+          <w:rPr>
+            <w:rFonts w:ascii="Cambria Math" w:hAnsi="Cambria Math"/>
+          </w:rPr>
+          <m:t>n</m:t>
+        </m:r>
+      </m:oMath>
+      <w:r>
+        <w:t xml:space="preserve"> in the worst-case scenario. Each loop will run </w:t>
+      </w:r>
+      <m:oMath>
+        <m:r>
+          <w:rPr>
+            <w:rFonts w:ascii="Cambria Math" w:hAnsi="Cambria Math"/>
+          </w:rPr>
+          <m:t>n + 1</m:t>
+        </m:r>
+      </m:oMath>
+      <w:r>
+        <w:t xml:space="preserve"> comparisons in order to check if the loop should execute.  Within the outer loop the </w:t>
+      </w:r>
+      <w:proofErr w:type="spellStart"/>
+      <w:r>
+        <w:t>getNeighbors</w:t>
+      </w:r>
+      <w:proofErr w:type="spellEnd"/>
+      <w:r>
+        <w:t xml:space="preserve"> algorithm will be run, which has a loop which will execute n times with </w:t>
+      </w:r>
+      <m:oMath>
+        <m:r>
+          <w:rPr>
+            <w:rFonts w:ascii="Cambria Math" w:hAnsi="Cambria Math"/>
+          </w:rPr>
+          <m:t>n + 1</m:t>
+        </m:r>
+      </m:oMath>
+      <w:r>
+        <w:t xml:space="preserve"> comparisons for execution checking. Within the body of that loop</w:t>
+      </w:r>
+      <w:r>
+        <w:t xml:space="preserve">, 1 comparison will be run thus meaning </w:t>
+      </w:r>
+      <m:oMath>
+        <m:r>
+          <w:rPr>
+            <w:rFonts w:ascii="Cambria Math" w:hAnsi="Cambria Math"/>
+          </w:rPr>
+          <m:t>2n+1</m:t>
+        </m:r>
+      </m:oMath>
+      <w:r>
+        <w:t xml:space="preserve"> comparisons will be run in total every time that algorithm is run. This algorithm being nested in a loop</w:t>
+      </w:r>
+      <w:r>
+        <w:t xml:space="preserve"> that runs n times means that that algorithm will perform </w:t>
+      </w:r>
+      <m:oMath>
+        <m:r>
+          <w:rPr>
+            <w:rFonts w:ascii="Cambria Math" w:hAnsi="Cambria Math"/>
+          </w:rPr>
+          <m:t>2</m:t>
+        </m:r>
+        <m:sSup>
+          <m:sSupPr>
+            <m:ctrlPr>
+              <w:rPr>
+                <w:rFonts w:ascii="Cambria Math" w:hAnsi="Cambria Math"/>
+                <w:i/>
+              </w:rPr>
+            </m:ctrlPr>
+          </m:sSupPr>
+          <m:e>
+            <m:r>
+              <w:rPr>
+                <w:rFonts w:ascii="Cambria Math" w:hAnsi="Cambria Math"/>
+              </w:rPr>
+              <m:t>n</m:t>
+            </m:r>
+          </m:e>
+          <m:sup>
+            <m:r>
+              <w:rPr>
+                <w:rFonts w:ascii="Cambria Math" w:hAnsi="Cambria Math"/>
+              </w:rPr>
+              <m:t>2</m:t>
+            </m:r>
+          </m:sup>
+        </m:sSup>
+        <m:r>
+          <w:rPr>
+            <w:rFonts w:ascii="Cambria Math" w:hAnsi="Cambria Math"/>
+          </w:rPr>
+          <m:t>+n</m:t>
+        </m:r>
+      </m:oMath>
+      <w:r>
+        <w:rPr>
+          <w:rFonts w:eastAsiaTheme="minorEastAsia"/>
+        </w:rPr>
+        <w:t xml:space="preserve"> comparisons total. Within the inner loop there is one comparison meaning the loop has a total </w:t>
+      </w:r>
+      <m:oMath>
+        <m:r>
+          <w:rPr>
+            <w:rFonts w:ascii="Cambria Math" w:eastAsiaTheme="minorEastAsia" w:hAnsi="Cambria Math"/>
+          </w:rPr>
+          <m:t>2n+1</m:t>
+        </m:r>
+      </m:oMath>
+      <w:r>
+        <w:rPr>
+          <w:rFonts w:eastAsiaTheme="minorEastAsia"/>
+        </w:rPr>
+        <w:t xml:space="preserve"> comparisons for a single iteration. With this loop also being nested in a loop that executes </w:t>
+      </w:r>
+      <m:oMath>
+        <m:r>
+          <w:rPr>
+            <w:rFonts w:ascii="Cambria Math" w:eastAsiaTheme="minorEastAsia" w:hAnsi="Cambria Math"/>
+          </w:rPr>
+          <m:t>n</m:t>
+        </m:r>
+      </m:oMath>
+      <w:r>
+        <w:rPr>
+          <w:rFonts w:eastAsiaTheme="minorEastAsia"/>
+        </w:rPr>
+        <w:t xml:space="preserve"> times</w:t>
+      </w:r>
+      <w:r>
+        <w:rPr>
+          <w:rFonts w:eastAsiaTheme="minorEastAsia"/>
+        </w:rPr>
+        <w:t xml:space="preserve"> meaning it performs a total of </w:t>
+      </w:r>
+      <m:oMath>
+        <m:r>
+          <w:rPr>
+            <w:rFonts w:ascii="Cambria Math" w:eastAsiaTheme="minorEastAsia" w:hAnsi="Cambria Math"/>
+          </w:rPr>
+          <m:t>2</m:t>
+        </m:r>
+        <m:sSup>
+          <m:sSupPr>
+            <m:ctrlPr>
+              <w:rPr>
+                <w:rFonts w:ascii="Cambria Math" w:eastAsiaTheme="minorEastAsia" w:hAnsi="Cambria Math"/>
+                <w:i/>
+              </w:rPr>
+            </m:ctrlPr>
+          </m:sSupPr>
+          <m:e>
+            <m:r>
+              <w:rPr>
+                <w:rFonts w:ascii="Cambria Math" w:eastAsiaTheme="minorEastAsia" w:hAnsi="Cambria Math"/>
+              </w:rPr>
+              <m:t>n</m:t>
+            </m:r>
+          </m:e>
+          <m:sup>
+            <m:r>
+              <w:rPr>
+                <w:rFonts w:ascii="Cambria Math" w:eastAsiaTheme="minorEastAsia" w:hAnsi="Cambria Math"/>
+              </w:rPr>
+              <m:t>2</m:t>
+            </m:r>
+          </m:sup>
+        </m:sSup>
+        <m:r>
+          <w:rPr>
+            <w:rFonts w:ascii="Cambria Math" w:eastAsiaTheme="minorEastAsia" w:hAnsi="Cambria Math"/>
+          </w:rPr>
+          <m:t>+n</m:t>
+        </m:r>
+      </m:oMath>
+      <w:r>
+        <w:rPr>
+          <w:rFonts w:eastAsiaTheme="minorEastAsia"/>
+        </w:rPr>
+        <w:t>. B</w:t>
+      </w:r>
+      <w:r>
+        <w:rPr>
+          <w:rFonts w:eastAsiaTheme="minorEastAsia"/>
+        </w:rPr>
+        <w:t>y putting those two together</w:t>
+      </w:r>
+      <w:r>
+        <w:rPr>
+          <w:rFonts w:eastAsiaTheme="minorEastAsia"/>
+        </w:rPr>
+        <w:t xml:space="preserve"> and adding the final </w:t>
+      </w:r>
+      <w:r>
+        <w:rPr>
+          <w:rFonts w:eastAsiaTheme="minorEastAsia"/>
+        </w:rPr>
+        <w:lastRenderedPageBreak/>
+        <w:t>comparison that is returned at the end</w:t>
+      </w:r>
+      <w:r>
+        <w:rPr>
+          <w:rFonts w:eastAsiaTheme="minorEastAsia"/>
+        </w:rPr>
+        <w:t xml:space="preserve"> the algorithm runs a total of </w:t>
+      </w:r>
+      <m:oMath>
+        <m:r>
+          <w:rPr>
+            <w:rFonts w:ascii="Cambria Math" w:eastAsiaTheme="minorEastAsia" w:hAnsi="Cambria Math"/>
+          </w:rPr>
+          <m:t>4</m:t>
+        </m:r>
+        <m:sSup>
+          <m:sSupPr>
+            <m:ctrlPr>
+              <w:rPr>
+                <w:rFonts w:ascii="Cambria Math" w:eastAsiaTheme="minorEastAsia" w:hAnsi="Cambria Math"/>
+                <w:i/>
+              </w:rPr>
+            </m:ctrlPr>
+          </m:sSupPr>
+          <m:e>
+            <m:r>
+              <w:rPr>
+                <w:rFonts w:ascii="Cambria Math" w:eastAsiaTheme="minorEastAsia" w:hAnsi="Cambria Math"/>
+              </w:rPr>
+              <m:t>n</m:t>
+            </m:r>
+          </m:e>
+          <m:sup>
+            <m:r>
+              <w:rPr>
+                <w:rFonts w:ascii="Cambria Math" w:eastAsiaTheme="minorEastAsia" w:hAnsi="Cambria Math"/>
+              </w:rPr>
+              <m:t>2</m:t>
+            </m:r>
+          </m:sup>
+        </m:sSup>
+        <m:r>
+          <w:rPr>
+            <w:rFonts w:ascii="Cambria Math" w:eastAsiaTheme="minorEastAsia" w:hAnsi="Cambria Math"/>
+          </w:rPr>
+          <m:t>+2n</m:t>
+        </m:r>
+        <m:r>
+          <w:rPr>
+            <w:rFonts w:ascii="Cambria Math" w:eastAsiaTheme="minorEastAsia" w:hAnsi="Cambria Math"/>
+          </w:rPr>
+          <m:t>+1</m:t>
+        </m:r>
+      </m:oMath>
+      <w:r>
+        <w:rPr>
+          <w:rFonts w:eastAsiaTheme="minorEastAsia"/>
+        </w:rPr>
+        <w:t xml:space="preserve"> comparisons for this algorithm. </w:t>
+      </w:r>
+      <w:r>
+        <w:rPr>
+          <w:rFonts w:eastAsiaTheme="minorEastAsia"/>
+        </w:rPr>
+        <w:t>Thus,</w:t>
+      </w:r>
+      <w:r>
+        <w:rPr>
+          <w:rFonts w:eastAsiaTheme="minorEastAsia"/>
+        </w:rPr>
+        <w:t xml:space="preserve"> the algorithm has a time complexity of </w:t>
+      </w:r>
+      <m:oMath>
+        <m:r>
+          <w:rPr>
+            <w:rFonts w:ascii="Cambria Math" w:eastAsiaTheme="minorEastAsia" w:hAnsi="Cambria Math"/>
+          </w:rPr>
+          <m:t>O</m:t>
+        </m:r>
+        <m:d>
+          <m:dPr>
+            <m:ctrlPr>
+              <w:rPr>
+                <w:rFonts w:ascii="Cambria Math" w:eastAsiaTheme="minorEastAsia" w:hAnsi="Cambria Math"/>
+                <w:i/>
+              </w:rPr>
+            </m:ctrlPr>
+          </m:dPr>
+          <m:e>
+            <m:sSup>
+              <m:sSupPr>
+                <m:ctrlPr>
+                  <w:rPr>
+                    <w:rFonts w:ascii="Cambria Math" w:eastAsiaTheme="minorEastAsia" w:hAnsi="Cambria Math"/>
+                    <w:i/>
+                  </w:rPr>
+                </m:ctrlPr>
+              </m:sSupPr>
+              <m:e>
+                <m:r>
+                  <w:rPr>
+                    <w:rFonts w:ascii="Cambria Math" w:eastAsiaTheme="minorEastAsia" w:hAnsi="Cambria Math"/>
+                  </w:rPr>
+                  <m:t>n</m:t>
+                </m:r>
+              </m:e>
+              <m:sup>
+                <m:r>
+                  <w:rPr>
+                    <w:rFonts w:ascii="Cambria Math" w:eastAsiaTheme="minorEastAsia" w:hAnsi="Cambria Math"/>
+                  </w:rPr>
+                  <m:t>2</m:t>
+                </m:r>
+              </m:sup>
+            </m:sSup>
+          </m:e>
+        </m:d>
+      </m:oMath>
+      <w:r>
+        <w:rPr>
+          <w:rFonts w:eastAsiaTheme="minorEastAsia"/>
+        </w:rPr>
+        <w:t>.</w:t>
+      </w:r>
+    </w:p>
+    <w:p>
+      <w:pPr>
+        <w:pStyle w:val="Heading2"/>
+      </w:pPr>
+      <w:r>
+        <w:t>Depth-First Search</w:t>
+      </w:r>
+    </w:p>
+    <w:p>
+      <w:pPr>
+        <w:rPr>
+          <w:rFonts w:eastAsiaTheme="minorEastAsia"/>
+        </w:rPr>
+      </w:pPr>
+      <w:r>
+        <w:t xml:space="preserve">Since the iterative version of DFS uses the same structure except for swapping a queue for a stack, thus it will perform the exact same number of comparisons </w:t>
+      </w:r>
+      <m:oMath>
+        <m:d>
+          <m:dPr>
+            <m:ctrlPr>
+              <w:rPr>
+                <w:rFonts w:ascii="Cambria Math" w:hAnsi="Cambria Math"/>
+                <w:i/>
+              </w:rPr>
+            </m:ctrlPr>
+          </m:dPr>
+          <m:e>
+            <m:r>
+              <w:rPr>
+                <w:rFonts w:ascii="Cambria Math" w:eastAsiaTheme="minorEastAsia" w:hAnsi="Cambria Math"/>
+              </w:rPr>
+              <m:t>4</m:t>
+            </m:r>
+            <m:sSup>
+              <m:sSupPr>
+                <m:ctrlPr>
+                  <w:rPr>
+                    <w:rFonts w:ascii="Cambria Math" w:eastAsiaTheme="minorEastAsia" w:hAnsi="Cambria Math"/>
+                    <w:i/>
+                  </w:rPr>
+                </m:ctrlPr>
+              </m:sSupPr>
+              <m:e>
+                <m:r>
+                  <w:rPr>
+                    <w:rFonts w:ascii="Cambria Math" w:eastAsiaTheme="minorEastAsia" w:hAnsi="Cambria Math"/>
+                  </w:rPr>
+                  <m:t>n</m:t>
+                </m:r>
+              </m:e>
+              <m:sup>
+                <m:r>
+                  <w:rPr>
+                    <w:rFonts w:ascii="Cambria Math" w:eastAsiaTheme="minorEastAsia" w:hAnsi="Cambria Math"/>
+                  </w:rPr>
+                  <m:t>2</m:t>
+                </m:r>
+              </m:sup>
+            </m:sSup>
+            <m:r>
+              <w:rPr>
+                <w:rFonts w:ascii="Cambria Math" w:eastAsiaTheme="minorEastAsia" w:hAnsi="Cambria Math"/>
+              </w:rPr>
+              <m:t>+2n+1</m:t>
+            </m:r>
+            <m:r>
+              <m:rPr>
+                <m:sty m:val="p"/>
+              </m:rPr>
+              <w:rPr>
+                <w:rFonts w:ascii="Cambria Math" w:eastAsiaTheme="minorEastAsia" w:hAnsi="Cambria Math"/>
+              </w:rPr>
+              <m:t xml:space="preserve"> </m:t>
+            </m:r>
+          </m:e>
+        </m:d>
+      </m:oMath>
+      <w:r>
+        <w:rPr>
+          <w:rFonts w:eastAsiaTheme="minorEastAsia"/>
+        </w:rPr>
+        <w:t xml:space="preserve"> meaning it also has a time complexity of </w:t>
+      </w:r>
+      <m:oMath>
+        <m:r>
+          <w:rPr>
+            <w:rFonts w:ascii="Cambria Math" w:eastAsiaTheme="minorEastAsia" w:hAnsi="Cambria Math"/>
+          </w:rPr>
+          <m:t>O</m:t>
+        </m:r>
+        <m:d>
+          <m:dPr>
+            <m:ctrlPr>
+              <w:rPr>
+                <w:rFonts w:ascii="Cambria Math" w:eastAsiaTheme="minorEastAsia" w:hAnsi="Cambria Math"/>
+                <w:i/>
+              </w:rPr>
+            </m:ctrlPr>
+          </m:dPr>
+          <m:e>
+            <m:sSup>
+              <m:sSupPr>
+                <m:ctrlPr>
+                  <w:rPr>
+                    <w:rFonts w:ascii="Cambria Math" w:eastAsiaTheme="minorEastAsia" w:hAnsi="Cambria Math"/>
+                    <w:i/>
+                  </w:rPr>
+                </m:ctrlPr>
+              </m:sSupPr>
+              <m:e>
+                <m:r>
+                  <w:rPr>
+                    <w:rFonts w:ascii="Cambria Math" w:eastAsiaTheme="minorEastAsia" w:hAnsi="Cambria Math"/>
+                  </w:rPr>
+                  <m:t>n</m:t>
+                </m:r>
+              </m:e>
+              <m:sup>
+                <m:r>
+                  <w:rPr>
+                    <w:rFonts w:ascii="Cambria Math" w:eastAsiaTheme="minorEastAsia" w:hAnsi="Cambria Math"/>
+                  </w:rPr>
+                  <m:t>2</m:t>
+                </m:r>
+              </m:sup>
+            </m:sSup>
+          </m:e>
+        </m:d>
+      </m:oMath>
+      <w:r>
+        <w:rPr>
+          <w:rFonts w:eastAsiaTheme="minorEastAsia"/>
+        </w:rPr>
+        <w:t>.</w:t>
+      </w:r>
+    </w:p>
+    <w:p>
+      <w:pPr>
+        <w:pStyle w:val="Heading2"/>
+      </w:pPr>
+      <w:r>
+        <w:t>Directed Adjustment</w:t>
+      </w:r>
+    </w:p>
+    <w:p>
+      <w:pPr>
+        <w:rPr>
+          <w:rFonts w:eastAsiaTheme="minorEastAsia"/>
+        </w:rPr>
+      </w:pPr>
+      <w:r>
+        <w:t xml:space="preserve">To apply the algorithm to for a directed graph the outer loop will run </w:t>
+      </w:r>
+      <w:r>
+        <w:rPr>
+          <w:rFonts w:eastAsiaTheme="minorEastAsia"/>
+        </w:rPr>
+        <w:t xml:space="preserve">at most </w:t>
+      </w:r>
+      <m:oMath>
+        <m:r>
+          <w:rPr>
+            <w:rFonts w:ascii="Cambria Math" w:hAnsi="Cambria Math"/>
+          </w:rPr>
+          <m:t>n</m:t>
+        </m:r>
+      </m:oMath>
+      <w:r>
+        <w:rPr>
+          <w:rFonts w:eastAsiaTheme="minorEastAsia"/>
+        </w:rPr>
+        <w:t xml:space="preserve"> times performing </w:t>
+      </w:r>
+      <m:oMath>
+        <m:r>
+          <w:rPr>
+            <w:rFonts w:ascii="Cambria Math" w:eastAsiaTheme="minorEastAsia" w:hAnsi="Cambria Math"/>
+          </w:rPr>
+          <m:t>n+1</m:t>
+        </m:r>
+      </m:oMath>
+      <w:r>
+        <w:rPr>
+          <w:rFonts w:eastAsiaTheme="minorEastAsia"/>
+        </w:rPr>
+        <w:t xml:space="preserve"> comparisons, thus the modified algorithm will perform </w:t>
+      </w:r>
+      <m:oMath>
+        <m:r>
+          <w:rPr>
+            <w:rFonts w:ascii="Cambria Math" w:eastAsiaTheme="minorEastAsia" w:hAnsi="Cambria Math"/>
+          </w:rPr>
+          <m:t>4</m:t>
+        </m:r>
+        <m:sSup>
+          <m:sSupPr>
+            <m:ctrlPr>
+              <w:rPr>
+                <w:rFonts w:ascii="Cambria Math" w:eastAsiaTheme="minorEastAsia" w:hAnsi="Cambria Math"/>
+                <w:i/>
+              </w:rPr>
+            </m:ctrlPr>
+          </m:sSupPr>
+          <m:e>
+            <m:r>
+              <w:rPr>
+                <w:rFonts w:ascii="Cambria Math" w:eastAsiaTheme="minorEastAsia" w:hAnsi="Cambria Math"/>
+              </w:rPr>
+              <m:t>n</m:t>
+            </m:r>
+          </m:e>
+          <m:sup>
+            <m:r>
+              <w:rPr>
+                <w:rFonts w:ascii="Cambria Math" w:eastAsiaTheme="minorEastAsia" w:hAnsi="Cambria Math"/>
+              </w:rPr>
+              <m:t>3</m:t>
+            </m:r>
+          </m:sup>
+        </m:sSup>
+        <m:r>
+          <w:rPr>
+            <w:rFonts w:ascii="Cambria Math" w:eastAsiaTheme="minorEastAsia" w:hAnsi="Cambria Math"/>
+          </w:rPr>
+          <m:t>+2</m:t>
+        </m:r>
+        <m:sSup>
+          <m:sSupPr>
+            <m:ctrlPr>
+              <w:rPr>
+                <w:rFonts w:ascii="Cambria Math" w:eastAsiaTheme="minorEastAsia" w:hAnsi="Cambria Math"/>
+                <w:i/>
+              </w:rPr>
+            </m:ctrlPr>
+          </m:sSupPr>
+          <m:e>
+            <m:r>
+              <w:rPr>
+                <w:rFonts w:ascii="Cambria Math" w:eastAsiaTheme="minorEastAsia" w:hAnsi="Cambria Math"/>
+              </w:rPr>
+              <m:t>n</m:t>
+            </m:r>
+          </m:e>
+          <m:sup>
+            <m:r>
+              <w:rPr>
+                <w:rFonts w:ascii="Cambria Math" w:eastAsiaTheme="minorEastAsia" w:hAnsi="Cambria Math"/>
+              </w:rPr>
+              <m:t>2</m:t>
+            </m:r>
+          </m:sup>
+        </m:sSup>
+        <m:r>
+          <w:rPr>
+            <w:rFonts w:ascii="Cambria Math" w:eastAsiaTheme="minorEastAsia" w:hAnsi="Cambria Math"/>
+          </w:rPr>
+          <m:t>+2n+1</m:t>
+        </m:r>
+      </m:oMath>
+      <w:r>
+        <w:rPr>
+          <w:rFonts w:eastAsiaTheme="minorEastAsia"/>
+        </w:rPr>
+        <w:t xml:space="preserve"> comparisons </w:t>
+      </w:r>
+      <w:r>
+        <w:rPr>
+          <w:rFonts w:eastAsiaTheme="minorEastAsia"/>
+        </w:rPr>
+        <w:t xml:space="preserve">which means the algorithm has a time complexity of </w:t>
+      </w:r>
+      <m:oMath>
+        <m:r>
+          <w:rPr>
+            <w:rFonts w:ascii="Cambria Math" w:eastAsiaTheme="minorEastAsia" w:hAnsi="Cambria Math"/>
+          </w:rPr>
+          <m:t>O</m:t>
+        </m:r>
+        <m:d>
+          <m:dPr>
+            <m:ctrlPr>
+              <w:rPr>
+                <w:rFonts w:ascii="Cambria Math" w:eastAsiaTheme="minorEastAsia" w:hAnsi="Cambria Math"/>
+                <w:i/>
+              </w:rPr>
+            </m:ctrlPr>
+          </m:dPr>
+          <m:e>
+            <m:sSup>
+              <m:sSupPr>
+                <m:ctrlPr>
+                  <w:rPr>
+                    <w:rFonts w:ascii="Cambria Math" w:eastAsiaTheme="minorEastAsia" w:hAnsi="Cambria Math"/>
+                    <w:i/>
+                  </w:rPr>
+                </m:ctrlPr>
+              </m:sSupPr>
+              <m:e>
+                <m:r>
+                  <w:rPr>
+                    <w:rFonts w:ascii="Cambria Math" w:eastAsiaTheme="minorEastAsia" w:hAnsi="Cambria Math"/>
+                  </w:rPr>
+                  <m:t>n</m:t>
+                </m:r>
+              </m:e>
+              <m:sup>
+                <m:r>
+                  <w:rPr>
+                    <w:rFonts w:ascii="Cambria Math" w:eastAsiaTheme="minorEastAsia" w:hAnsi="Cambria Math"/>
+                  </w:rPr>
+                  <m:t>3</m:t>
+                </m:r>
+              </m:sup>
+            </m:sSup>
+          </m:e>
+        </m:d>
+      </m:oMath>
+      <w:r>
+        <w:rPr>
+          <w:rFonts w:eastAsiaTheme="minorEastAsia"/>
+        </w:rPr>
+        <w:t>.</w:t>
+      </w:r>
+    </w:p>
+    <w:p>
+      <w:pPr>
+        <w:pStyle w:val="Heading2"/>
+      </w:pPr>
+      <w:r>
+        <w:t>Directed Checking</w:t>
+      </w:r>
+    </w:p>
+    <w:p>
+      <w:r>
+        <w:t>In order to determine if the graph is directed or not since the algorithm for a directed graph has a higher time complexity it is better to check if a graph is directed and run the more efficient algorithm. The following algorithm can be used:</w:t>
+      </w:r>
+    </w:p>
+    <w:p>
+      <w:pPr>
+        <w:pStyle w:val="NoSpacing"/>
+      </w:pPr>
+      <w:proofErr w:type="spellStart"/>
+      <w:r>
+        <w:t>isDirected</w:t>
+      </w:r>
+      <w:proofErr w:type="spellEnd"/>
+      <w:r>
+        <w:t>(G)</w:t>
+      </w:r>
+    </w:p>
+    <w:p>
+      <w:pPr>
+        <w:pStyle w:val="NoSpacing"/>
+        <w:ind w:left="720"/>
+      </w:pPr>
+      <w:r>
+        <w:t>for every node in G</w:t>
+      </w:r>
+    </w:p>
+    <w:p>
+      <w:pPr>
+        <w:pStyle w:val="NoSpacing"/>
+        <w:ind w:left="1440"/>
+      </w:pPr>
+      <w:r>
+        <w:t>for every node in F</w:t>
+      </w:r>
+    </w:p>
+    <w:p>
+      <w:pPr>
+        <w:pStyle w:val="NoSpacing"/>
+        <w:ind w:left="1440"/>
+      </w:pPr>
+      <w:r>
+        <w:tab/>
+        <w:t>if node A has the same number of connections as node B</w:t>
+      </w:r>
+    </w:p>
+    <w:p>
+      <w:pPr>
+        <w:pStyle w:val="NoSpacing"/>
+        <w:ind w:left="1440"/>
+      </w:pPr>
+      <w:r>
+        <w:tab/>
+      </w:r>
+      <w:r>
+        <w:tab/>
+        <w:t>return true</w:t>
+      </w:r>
+    </w:p>
+    <w:p>
+      <w:pPr>
+        <w:pStyle w:val="NoSpacing"/>
+        <w:ind w:left="720"/>
+      </w:pPr>
+      <w:r>
+        <w:t>return false</w:t>
+      </w:r>
+    </w:p>
+    <w:p>
+      <w:r>
+        <w:t xml:space="preserve">Each loop runs a total of </w:t>
+      </w:r>
+      <m:oMath>
+        <m:r>
+          <w:rPr>
+            <w:rFonts w:ascii="Cambria Math" w:hAnsi="Cambria Math"/>
+          </w:rPr>
+          <m:t>n</m:t>
+        </m:r>
+      </m:oMath>
+      <w:r>
+        <w:rPr>
+          <w:rFonts w:eastAsiaTheme="minorEastAsia"/>
+        </w:rPr>
+        <w:t xml:space="preserve"> times with </w:t>
+      </w:r>
+      <m:oMath>
+        <m:r>
+          <w:rPr>
+            <w:rFonts w:ascii="Cambria Math" w:eastAsiaTheme="minorEastAsia" w:hAnsi="Cambria Math"/>
+          </w:rPr>
+          <m:t xml:space="preserve">n+1 </m:t>
+        </m:r>
+      </m:oMath>
+      <w:r>
+        <w:rPr>
+          <w:rFonts w:eastAsiaTheme="minorEastAsia"/>
+        </w:rPr>
+        <w:t>comparisons to for execution checking. Within the body</w:t>
+      </w:r>
+      <w:r>
+        <w:rPr>
+          <w:rFonts w:eastAsiaTheme="minorEastAsia"/>
+        </w:rPr>
+        <w:t xml:space="preserve"> of the inner loop</w:t>
+      </w:r>
+      <w:r>
+        <w:rPr>
+          <w:rFonts w:eastAsiaTheme="minorEastAsia"/>
+        </w:rPr>
+        <w:t xml:space="preserve"> </w:t>
+      </w:r>
+      <m:oMath>
+        <m:r>
+          <w:rPr>
+            <w:rFonts w:ascii="Cambria Math" w:eastAsiaTheme="minorEastAsia" w:hAnsi="Cambria Math"/>
+          </w:rPr>
+          <m:t>1</m:t>
+        </m:r>
+      </m:oMath>
+      <w:r>
+        <w:rPr>
+          <w:rFonts w:eastAsiaTheme="minorEastAsia"/>
+        </w:rPr>
+        <w:t xml:space="preserve"> comparison is</w:t>
+      </w:r>
+      <w:r>
+        <w:rPr>
+          <w:rFonts w:eastAsiaTheme="minorEastAsia"/>
+        </w:rPr>
+        <w:t xml:space="preserve"> performed per iteration, meaning that a total of </w:t>
+      </w:r>
+      <m:oMath>
+        <m:r>
+          <w:rPr>
+            <w:rFonts w:ascii="Cambria Math" w:eastAsiaTheme="minorEastAsia" w:hAnsi="Cambria Math"/>
+          </w:rPr>
+          <m:t>2</m:t>
+        </m:r>
+        <m:sSup>
+          <m:sSupPr>
+            <m:ctrlPr>
+              <w:rPr>
+                <w:rFonts w:ascii="Cambria Math" w:eastAsiaTheme="minorEastAsia" w:hAnsi="Cambria Math"/>
+                <w:i/>
+              </w:rPr>
+            </m:ctrlPr>
+          </m:sSupPr>
+          <m:e>
+            <m:r>
+              <w:rPr>
+                <w:rFonts w:ascii="Cambria Math" w:eastAsiaTheme="minorEastAsia" w:hAnsi="Cambria Math"/>
+              </w:rPr>
+              <m:t>n</m:t>
+            </m:r>
+          </m:e>
+          <m:sup>
+            <m:r>
+              <w:rPr>
+                <w:rFonts w:ascii="Cambria Math" w:eastAsiaTheme="minorEastAsia" w:hAnsi="Cambria Math"/>
+              </w:rPr>
+              <m:t>2</m:t>
+            </m:r>
+          </m:sup>
+        </m:sSup>
+        <m:r>
+          <w:rPr>
+            <w:rFonts w:ascii="Cambria Math" w:eastAsiaTheme="minorEastAsia" w:hAnsi="Cambria Math"/>
+          </w:rPr>
+          <m:t>+2n+1</m:t>
+        </m:r>
+      </m:oMath>
+      <w:r>
+        <w:rPr>
+          <w:rFonts w:eastAsiaTheme="minorEastAsia"/>
+        </w:rPr>
+        <w:t xml:space="preserve"> comparisons are performed meaning this algorithm has a time complexity of </w:t>
+      </w:r>
+      <m:oMath>
+        <m:r>
+          <w:rPr>
+            <w:rFonts w:ascii="Cambria Math" w:eastAsiaTheme="minorEastAsia" w:hAnsi="Cambria Math"/>
+          </w:rPr>
+          <m:t>O</m:t>
+        </m:r>
+        <m:d>
+          <m:dPr>
+            <m:ctrlPr>
+              <w:rPr>
+                <w:rFonts w:ascii="Cambria Math" w:eastAsiaTheme="minorEastAsia" w:hAnsi="Cambria Math"/>
+                <w:i/>
+              </w:rPr>
+            </m:ctrlPr>
+          </m:dPr>
+          <m:e>
+            <m:sSup>
+              <m:sSupPr>
+                <m:ctrlPr>
+                  <w:rPr>
+                    <w:rFonts w:ascii="Cambria Math" w:eastAsiaTheme="minorEastAsia" w:hAnsi="Cambria Math"/>
+                    <w:i/>
+                  </w:rPr>
+                </m:ctrlPr>
+              </m:sSupPr>
+              <m:e>
+                <m:r>
+                  <w:rPr>
+                    <w:rFonts w:ascii="Cambria Math" w:eastAsiaTheme="minorEastAsia" w:hAnsi="Cambria Math"/>
+                  </w:rPr>
+                  <m:t>n</m:t>
+                </m:r>
+              </m:e>
+              <m:sup>
+                <m:r>
+                  <w:rPr>
+                    <w:rFonts w:ascii="Cambria Math" w:eastAsiaTheme="minorEastAsia" w:hAnsi="Cambria Math"/>
+                  </w:rPr>
+                  <m:t>2</m:t>
+                </m:r>
+              </m:sup>
+            </m:sSup>
+          </m:e>
+        </m:d>
+      </m:oMath>
+      <w:r>
+        <w:rPr>
+          <w:rFonts w:eastAsiaTheme="minorEastAsia"/>
+        </w:rPr>
+        <w:t>.</w:t>
+      </w:r>
+    </w:p>
     <w:p>
       <w:pPr>
         <w:pStyle w:val="Heading1"/>
@@ -1636,7 +2863,11 @@
         <w:t>Selected Algorithms</w:t>
       </w:r>
     </w:p>
-    <w:p/>
+    <w:p>
+      <w:r>
+        <w:t>Due to the fact that both algorithms have the same time complexity. When adjusted for a directed graph, the algorithms still have the same time complexity relative to each other. Due to that fact, there is no inherent advantage to using one algorithms over the other.  For this application, undirected graphs will use BFS and directed graphs will use DFS.</w:t>
+      </w:r>
+    </w:p>
     <w:p>
       <w:pPr>
         <w:pStyle w:val="Heading1"/>
@@ -2467,6 +3698,16 @@
       <w:spacing w:after="0" w:line="240" w:lineRule="auto"/>
     </w:pPr>
   </w:style>
+  <w:style w:type="character" w:styleId="PlaceholderText">
+    <w:name w:val="Placeholder Text"/>
+    <w:basedOn w:val="DefaultParagraphFont"/>
+    <w:uiPriority w:val="99"/>
+    <w:semiHidden/>
+    <w:rsid w:val="00A5489B"/>
+    <w:rPr>
+      <w:color w:val="808080"/>
+    </w:rPr>
+  </w:style>
 </w:styles>
 </file>
 
@@ -2770,7 +4011,7 @@
 </file>
 
 <file path=customXml/itemProps1.xml><?xml version="1.0" encoding="utf-8"?>
-<ds:datastoreItem xmlns:ds="http://schemas.openxmlformats.org/officeDocument/2006/customXml" ds:itemID="{1B9123B7-B65F-4D3E-B64E-FFD8F60C9136}">
+<ds:datastoreItem xmlns:ds="http://schemas.openxmlformats.org/officeDocument/2006/customXml" ds:itemID="{F41176A5-63B2-4668-BE05-F2B67C5939AA}">
   <ds:schemaRefs>
     <ds:schemaRef ds:uri="http://schemas.openxmlformats.org/officeDocument/2006/bibliography"/>
   </ds:schemaRefs>

</xml_diff>

<commit_message>
Actually saved changes to the report
</commit_message>
<xml_diff>
--- a/Report.docx
+++ b/Report.docx
@@ -932,12 +932,7 @@
         <w:t>In contrast to Breadth First Search, Depth First Search</w:t>
       </w:r>
       <w:r>
-        <w:t xml:space="preserve"> (DFS</w:t>
-      </w:r>
-      <w:bookmarkStart w:id="0" w:name="_GoBack"/>
-      <w:bookmarkEnd w:id="0"/>
-      <w:r>
-        <w:t>)</w:t>
+        <w:t xml:space="preserve"> (DFS)</w:t>
       </w:r>
       <w:r>
         <w:t xml:space="preserve"> travels as deep as it can get until </w:t>
@@ -2876,15 +2871,19 @@
         <w:t>Sample Graphs</w:t>
       </w:r>
     </w:p>
+    <w:p>
+      <w:bookmarkStart w:id="0" w:name="_GoBack"/>
+      <w:bookmarkEnd w:id="0"/>
+    </w:p>
+    <w:p>
+      <w:pPr>
+        <w:pStyle w:val="Heading1"/>
+      </w:pPr>
+      <w:r>
+        <w:t>References</w:t>
+      </w:r>
+    </w:p>
     <w:p/>
-    <w:p>
-      <w:pPr>
-        <w:pStyle w:val="Heading1"/>
-      </w:pPr>
-      <w:r>
-        <w:t>References</w:t>
-      </w:r>
-    </w:p>
     <w:sectPr>
       <w:pgSz w:w="12240" w:h="15840"/>
       <w:pgMar w:top="1440" w:right="1440" w:bottom="1440" w:left="1440" w:header="720" w:footer="720" w:gutter="0"/>
@@ -4011,7 +4010,7 @@
 </file>
 
 <file path=customXml/itemProps1.xml><?xml version="1.0" encoding="utf-8"?>
-<ds:datastoreItem xmlns:ds="http://schemas.openxmlformats.org/officeDocument/2006/customXml" ds:itemID="{F41176A5-63B2-4668-BE05-F2B67C5939AA}">
+<ds:datastoreItem xmlns:ds="http://schemas.openxmlformats.org/officeDocument/2006/customXml" ds:itemID="{BAA1ABF6-8114-4019-A809-940457BFB8AB}">
   <ds:schemaRefs>
     <ds:schemaRef ds:uri="http://schemas.openxmlformats.org/officeDocument/2006/bibliography"/>
   </ds:schemaRefs>

</xml_diff>